<commit_message>
curves analysis and manuscript sent to richard
</commit_message>
<xml_diff>
--- a/Manuscripts/Draft_4_curves_exp_RMW.docx
+++ b/Manuscripts/Draft_4_curves_exp_RMW.docx
@@ -1702,7 +1702,7 @@
           <w:szCs w:val="22"/>
         </w:rPr>
         <w:drawing>
-          <wp:anchor distT="0" distB="0" distL="114300" distR="114300" simplePos="0" relativeHeight="251655680" behindDoc="1" locked="0" layoutInCell="1" allowOverlap="1" wp14:anchorId="0E5720D4" wp14:editId="14F0AF72">
+          <wp:anchor distT="0" distB="0" distL="114300" distR="114300" simplePos="0" relativeHeight="251654656" behindDoc="1" locked="0" layoutInCell="1" allowOverlap="1" wp14:anchorId="0E5720D4" wp14:editId="14F0AF72">
             <wp:simplePos x="0" y="0"/>
             <wp:positionH relativeFrom="margin">
               <wp:align>center</wp:align>
@@ -3063,7 +3063,23 @@
           <w:sz w:val="22"/>
           <w:szCs w:val="22"/>
         </w:rPr>
-        <w:t xml:space="preserve"> and the dashed line represents the direction of the drivers gaze</w:t>
+        <w:t xml:space="preserve"> and the dashed line represents the direction of the driver</w:t>
+      </w:r>
+      <w:r>
+        <w:rPr>
+          <w:i/>
+          <w:sz w:val="22"/>
+          <w:szCs w:val="22"/>
+        </w:rPr>
+        <w:t>’</w:t>
+      </w:r>
+      <w:r>
+        <w:rPr>
+          <w:i/>
+          <w:sz w:val="22"/>
+          <w:szCs w:val="22"/>
+        </w:rPr>
+        <w:t>s gaze</w:t>
       </w:r>
       <w:r>
         <w:rPr>
@@ -3848,21 +3864,12 @@
         </w:rPr>
         <w:t xml:space="preserve">three steering metrics were taken: </w:t>
       </w:r>
-      <w:proofErr w:type="spellStart"/>
-      <w:r>
-        <w:rPr>
-          <w:sz w:val="22"/>
-          <w:szCs w:val="22"/>
-        </w:rPr>
-        <w:t>i</w:t>
-      </w:r>
-      <w:proofErr w:type="spellEnd"/>
-      <w:r>
-        <w:rPr>
-          <w:sz w:val="22"/>
-          <w:szCs w:val="22"/>
-        </w:rPr>
-        <w:t xml:space="preserve">) </w:t>
+      <w:r>
+        <w:rPr>
+          <w:sz w:val="22"/>
+          <w:szCs w:val="22"/>
+        </w:rPr>
+        <w:t xml:space="preserve">i) </w:t>
       </w:r>
       <w:r>
         <w:rPr>
@@ -4405,7 +4412,7 @@
           <w:noProof/>
         </w:rPr>
         <w:drawing>
-          <wp:anchor distT="0" distB="0" distL="114300" distR="114300" simplePos="0" relativeHeight="251659776" behindDoc="1" locked="0" layoutInCell="1" allowOverlap="1" wp14:anchorId="51E62A35" wp14:editId="67A26DFF">
+          <wp:anchor distT="0" distB="0" distL="114300" distR="114300" simplePos="0" relativeHeight="251657728" behindDoc="1" locked="0" layoutInCell="1" allowOverlap="1" wp14:anchorId="51E62A35" wp14:editId="67A26DFF">
             <wp:simplePos x="0" y="0"/>
             <wp:positionH relativeFrom="column">
               <wp:posOffset>1069144</wp:posOffset>
@@ -4681,8 +4688,6 @@
       </w:r>
       <w:r>
         <w:rPr>
-          <w:i/>
-          <w:iCs/>
           <w:sz w:val="22"/>
           <w:szCs w:val="22"/>
         </w:rPr>
@@ -4697,19 +4702,17 @@
       </w:r>
       <w:r>
         <w:rPr>
-          <w:i/>
-          <w:iCs/>
-          <w:sz w:val="22"/>
-          <w:szCs w:val="22"/>
-        </w:rPr>
-        <w:t>lateral position error</w:t>
-      </w:r>
-      <w:r>
-        <w:rPr>
-          <w:sz w:val="22"/>
-          <w:szCs w:val="22"/>
-        </w:rPr>
-        <w:t>. Hence</w:t>
+          <w:sz w:val="22"/>
+          <w:szCs w:val="22"/>
+        </w:rPr>
+        <w:t>lateral position error.</w:t>
+      </w:r>
+      <w:r>
+        <w:rPr>
+          <w:sz w:val="22"/>
+          <w:szCs w:val="22"/>
+        </w:rPr>
+        <w:t xml:space="preserve"> Hence</w:t>
       </w:r>
       <w:r>
         <w:rPr>
@@ -4730,14 +4733,21 @@
           <w:sz w:val="22"/>
           <w:szCs w:val="22"/>
         </w:rPr>
-        <w:t xml:space="preserve">would end </w:t>
-      </w:r>
-      <w:r>
-        <w:rPr>
-          <w:sz w:val="22"/>
-          <w:szCs w:val="22"/>
-        </w:rPr>
-        <w:t xml:space="preserve">up travelling a further lateral distance from the </w:t>
+        <w:t xml:space="preserve">would </w:t>
+      </w:r>
+      <w:r>
+        <w:rPr>
+          <w:sz w:val="22"/>
+          <w:szCs w:val="22"/>
+        </w:rPr>
+        <w:t>finish</w:t>
+      </w:r>
+      <w:r>
+        <w:rPr>
+          <w:sz w:val="22"/>
+          <w:szCs w:val="22"/>
+        </w:rPr>
+        <w:t xml:space="preserve"> travelling a further lateral distance from the </w:t>
       </w:r>
       <w:r>
         <w:rPr>
@@ -4879,7 +4889,7 @@
           <w:noProof/>
         </w:rPr>
         <w:drawing>
-          <wp:anchor distT="0" distB="0" distL="114300" distR="114300" simplePos="0" relativeHeight="251661824" behindDoc="1" locked="0" layoutInCell="1" allowOverlap="1" wp14:anchorId="2A1DEB63" wp14:editId="79A222FE">
+          <wp:anchor distT="0" distB="0" distL="114300" distR="114300" simplePos="0" relativeHeight="251658752" behindDoc="1" locked="0" layoutInCell="1" allowOverlap="1" wp14:anchorId="2A1DEB63" wp14:editId="79A222FE">
             <wp:simplePos x="0" y="0"/>
             <wp:positionH relativeFrom="column">
               <wp:posOffset>1068656</wp:posOffset>
@@ -5276,7 +5286,7 @@
         </w:rPr>
         <w:lastRenderedPageBreak/>
         <w:drawing>
-          <wp:anchor distT="0" distB="0" distL="114300" distR="114300" simplePos="0" relativeHeight="251663872" behindDoc="1" locked="0" layoutInCell="1" allowOverlap="1" wp14:anchorId="15CD6EE7" wp14:editId="285F2EC2">
+          <wp:anchor distT="0" distB="0" distL="114300" distR="114300" simplePos="0" relativeHeight="251659776" behindDoc="1" locked="0" layoutInCell="1" allowOverlap="1" wp14:anchorId="15CD6EE7" wp14:editId="285F2EC2">
             <wp:simplePos x="0" y="0"/>
             <wp:positionH relativeFrom="column">
               <wp:posOffset>1068705</wp:posOffset>
@@ -5682,23 +5692,7 @@
           <w:sz w:val="22"/>
           <w:szCs w:val="22"/>
         </w:rPr>
-        <w:t xml:space="preserve">The virtual environment was created in </w:t>
-      </w:r>
-      <w:proofErr w:type="spellStart"/>
-      <w:r>
-        <w:rPr>
-          <w:sz w:val="22"/>
-          <w:szCs w:val="22"/>
-        </w:rPr>
-        <w:t>WorldViz</w:t>
-      </w:r>
-      <w:proofErr w:type="spellEnd"/>
-      <w:r>
-        <w:rPr>
-          <w:sz w:val="22"/>
-          <w:szCs w:val="22"/>
-        </w:rPr>
-        <w:t xml:space="preserve"> Vizard 5 and back projected on a screen with dimensions 1.98 m x 1.43 m. Participants sat 1 m away generating a total visual angle of 89.4° x 71.3° with the true horizon being 1.2 m from the ground. Data were acquired using a Logitech G27 force-feedback steering wheel and was synchronised to the refresh rate of </w:t>
+        <w:t xml:space="preserve">The virtual environment was created in WorldViz Vizard 5 and back projected on a screen with dimensions 1.98 m x 1.43 m. Participants sat 1 m away generating a total visual angle of 89.4° x 71.3° with the true horizon being 1.2 m from the ground. Data were acquired using a Logitech G27 force-feedback steering wheel and was synchronised to the refresh rate of </w:t>
       </w:r>
       <w:r>
         <w:rPr>
@@ -5818,13 +5812,13 @@
           <w:szCs w:val="22"/>
         </w:rPr>
         <w:drawing>
-          <wp:anchor distT="0" distB="0" distL="114300" distR="114300" simplePos="0" relativeHeight="251653632" behindDoc="1" locked="0" layoutInCell="1" allowOverlap="1" wp14:anchorId="236790DC" wp14:editId="22DE849D">
+          <wp:anchor distT="0" distB="0" distL="114300" distR="114300" simplePos="0" relativeHeight="251652608" behindDoc="1" locked="0" layoutInCell="1" allowOverlap="1" wp14:anchorId="236790DC" wp14:editId="4D39BC96">
             <wp:simplePos x="0" y="0"/>
             <wp:positionH relativeFrom="margin">
               <wp:posOffset>1651000</wp:posOffset>
             </wp:positionH>
             <wp:positionV relativeFrom="paragraph">
-              <wp:posOffset>14605</wp:posOffset>
+              <wp:posOffset>7571</wp:posOffset>
             </wp:positionV>
             <wp:extent cx="2475230" cy="1414145"/>
             <wp:effectExtent l="0" t="0" r="1270" b="0"/>
@@ -6131,7 +6125,7 @@
           <w:szCs w:val="22"/>
         </w:rPr>
         <w:drawing>
-          <wp:anchor distT="0" distB="0" distL="114300" distR="114300" simplePos="0" relativeHeight="251654656" behindDoc="1" locked="0" layoutInCell="1" allowOverlap="1" wp14:anchorId="7807F7EF" wp14:editId="4D924B22">
+          <wp:anchor distT="0" distB="0" distL="114300" distR="114300" simplePos="0" relativeHeight="251653632" behindDoc="1" locked="0" layoutInCell="1" allowOverlap="1" wp14:anchorId="7807F7EF" wp14:editId="4D924B22">
             <wp:simplePos x="0" y="0"/>
             <wp:positionH relativeFrom="margin">
               <wp:align>center</wp:align>
@@ -6653,25 +6647,7 @@
           <w:sz w:val="22"/>
           <w:szCs w:val="22"/>
         </w:rPr>
-        <w:t xml:space="preserve"> than 150 </w:t>
-      </w:r>
-      <w:proofErr w:type="spellStart"/>
-      <w:r>
-        <w:rPr>
-          <w:color w:val="000000"/>
-          <w:sz w:val="22"/>
-          <w:szCs w:val="22"/>
-        </w:rPr>
-        <w:t>ms</w:t>
-      </w:r>
-      <w:proofErr w:type="spellEnd"/>
-      <w:r>
-        <w:rPr>
-          <w:color w:val="000000"/>
-          <w:sz w:val="22"/>
-          <w:szCs w:val="22"/>
-        </w:rPr>
-        <w:t xml:space="preserve"> (thus being too fast</w:t>
+        <w:t xml:space="preserve"> than 150 ms (thus being too fast</w:t>
       </w:r>
       <w:r>
         <w:rPr>
@@ -6756,6 +6732,26 @@
         <w:spacing w:line="480" w:lineRule="auto"/>
         <w:jc w:val="both"/>
         <w:rPr>
+          <w:sz w:val="22"/>
+          <w:szCs w:val="22"/>
+        </w:rPr>
+      </w:pPr>
+    </w:p>
+    <w:p>
+      <w:pPr>
+        <w:spacing w:line="480" w:lineRule="auto"/>
+        <w:jc w:val="both"/>
+        <w:rPr>
+          <w:sz w:val="22"/>
+          <w:szCs w:val="22"/>
+        </w:rPr>
+      </w:pPr>
+    </w:p>
+    <w:p>
+      <w:pPr>
+        <w:spacing w:line="480" w:lineRule="auto"/>
+        <w:jc w:val="both"/>
+        <w:rPr>
           <w:i/>
           <w:iCs/>
           <w:sz w:val="22"/>
@@ -6769,6 +6765,7 @@
           <w:sz w:val="22"/>
           <w:szCs w:val="22"/>
         </w:rPr>
+        <w:lastRenderedPageBreak/>
         <w:t xml:space="preserve">Table 1: </w:t>
       </w:r>
       <w:r>
@@ -6817,7 +6814,6 @@
                 <w:sz w:val="22"/>
                 <w:szCs w:val="22"/>
               </w:rPr>
-              <w:lastRenderedPageBreak/>
               <w:t>Radius</w:t>
             </w:r>
           </w:p>
@@ -7997,163 +7993,115 @@
         </w:rPr>
         <w:t xml:space="preserve">. Analysis was, therefore, carried out on 3 radius conditions (1000 m, 1500 m, and 2000 m) and 3 starting position conditions (0 m, 4 m, and 8 m). Models were fitted using the </w:t>
       </w:r>
-      <w:proofErr w:type="spellStart"/>
       <w:r>
         <w:rPr>
           <w:i/>
           <w:sz w:val="22"/>
           <w:szCs w:val="22"/>
         </w:rPr>
-        <w:t>lmer</w:t>
-      </w:r>
-      <w:proofErr w:type="spellEnd"/>
+        <w:t>lmer()</w:t>
+      </w:r>
+      <w:r>
+        <w:rPr>
+          <w:sz w:val="22"/>
+          <w:szCs w:val="22"/>
+        </w:rPr>
+        <w:t xml:space="preserve"> and </w:t>
+      </w:r>
       <w:r>
         <w:rPr>
           <w:i/>
           <w:sz w:val="22"/>
           <w:szCs w:val="22"/>
         </w:rPr>
-        <w:t>()</w:t>
-      </w:r>
-      <w:r>
-        <w:rPr>
-          <w:sz w:val="22"/>
-          <w:szCs w:val="22"/>
-        </w:rPr>
-        <w:t xml:space="preserve"> and </w:t>
-      </w:r>
-      <w:proofErr w:type="spellStart"/>
+        <w:t>glmer()</w:t>
+      </w:r>
+      <w:r>
+        <w:rPr>
+          <w:sz w:val="22"/>
+          <w:szCs w:val="22"/>
+        </w:rPr>
+        <w:t xml:space="preserve"> functions from </w:t>
+      </w:r>
       <w:r>
         <w:rPr>
           <w:i/>
           <w:sz w:val="22"/>
           <w:szCs w:val="22"/>
         </w:rPr>
-        <w:t>glmer</w:t>
-      </w:r>
-      <w:proofErr w:type="spellEnd"/>
+        <w:t>lmerTest</w:t>
+      </w:r>
+      <w:r>
+        <w:rPr>
+          <w:sz w:val="22"/>
+          <w:szCs w:val="22"/>
+        </w:rPr>
+        <w:t xml:space="preserve"> </w:t>
+      </w:r>
+      <w:r>
+        <w:rPr>
+          <w:sz w:val="22"/>
+          <w:szCs w:val="22"/>
+        </w:rPr>
+        <w:fldChar w:fldCharType="begin" w:fldLock="1"/>
+      </w:r>
+      <w:r>
+        <w:rPr>
+          <w:sz w:val="22"/>
+          <w:szCs w:val="22"/>
+        </w:rPr>
+        <w:instrText>ADDIN CSL_CITATION {"citationItems":[{"id":"ITEM-1","itemData":{"DOI":"10.3758/s13428-016-0809-y","ISSN":"15543528","PMID":"27620283","abstract":"Mixed-effects models are being used ever more frequently in the analysis of experimental data. However, in the lme4 package in R the standards for evaluating significance of fixed effects in these models (i.e., obtaining p-values) are somewhat vague. There are good reasons for this, but as researchers who are using these models are required in many cases to report p-values, some method for evaluating the significance of the model output is needed. This paper reports the results of simulations showing that the two most common methods for evaluating significance, using likelihood ratio tests and applying the z distribution to the Wald t values from the model output (t-as-z), are somewhat anti-conservative, especially for smaller sample sizes. Other methods for evaluating significance, including parametric bootstrapping and the Kenward-Roger and Satterthwaite approximations for degrees of freedom, were also evaluated. The results of these simulations suggest that Type 1 error rates are closest to.05 when models are fitted using REML and p-values are derived using the Kenward-Roger or Satterthwaite approximations, as these approximations both produced acceptable Type 1 error rates even for smaller samples.","author":[{"dropping-particle":"","family":"Luke","given":"Steven G.","non-dropping-particle":"","parse-names":false,"suffix":""}],"container-title":"Behavior Research Methods","id":"ITEM-1","issue":"4","issued":{"date-parts":[["2017","8","1"]]},"page":"1494-1502","publisher":"Springer New York LLC","title":"Evaluating significance in linear mixed-effects models in R","type":"article-journal","volume":"49"},"uris":["http://www.mendeley.com/documents/?uuid=484c6153-fae5-3980-8161-0b14a9d31aee"]}],"mendeley":{"formattedCitation":"(Luke, 2017)","plainTextFormattedCitation":"(Luke, 2017)","previouslyFormattedCitation":"(Luke, 2017)"},"properties":{"noteIndex":0},"schema":"https://github.com/citation-style-language/schema/raw/master/csl-citation.json"}</w:instrText>
+      </w:r>
+      <w:r>
+        <w:rPr>
+          <w:sz w:val="22"/>
+          <w:szCs w:val="22"/>
+        </w:rPr>
+        <w:fldChar w:fldCharType="separate"/>
+      </w:r>
+      <w:r>
+        <w:rPr>
+          <w:noProof/>
+          <w:sz w:val="22"/>
+          <w:szCs w:val="22"/>
+        </w:rPr>
+        <w:t>(Luke, 2017)</w:t>
+      </w:r>
+      <w:r>
+        <w:rPr>
+          <w:sz w:val="22"/>
+          <w:szCs w:val="22"/>
+        </w:rPr>
+        <w:fldChar w:fldCharType="end"/>
+      </w:r>
+      <w:r>
+        <w:rPr>
+          <w:sz w:val="22"/>
+          <w:szCs w:val="22"/>
+        </w:rPr>
+        <w:t xml:space="preserve"> package</w:t>
+      </w:r>
+      <w:r>
+        <w:rPr>
+          <w:sz w:val="22"/>
+          <w:szCs w:val="22"/>
+        </w:rPr>
+        <w:t xml:space="preserve"> </w:t>
+      </w:r>
+      <w:r>
+        <w:rPr>
+          <w:sz w:val="22"/>
+          <w:szCs w:val="22"/>
+        </w:rPr>
+        <w:t xml:space="preserve">in R. In order to maintain model convergence, the nAGQ argument within the </w:t>
+      </w:r>
       <w:r>
         <w:rPr>
           <w:i/>
           <w:sz w:val="22"/>
           <w:szCs w:val="22"/>
         </w:rPr>
-        <w:t>()</w:t>
-      </w:r>
-      <w:r>
-        <w:rPr>
-          <w:sz w:val="22"/>
-          <w:szCs w:val="22"/>
-        </w:rPr>
-        <w:t xml:space="preserve"> functions from </w:t>
-      </w:r>
-      <w:proofErr w:type="spellStart"/>
-      <w:r>
-        <w:rPr>
-          <w:i/>
-          <w:sz w:val="22"/>
-          <w:szCs w:val="22"/>
-        </w:rPr>
-        <w:t>lmerTest</w:t>
-      </w:r>
-      <w:proofErr w:type="spellEnd"/>
-      <w:r>
-        <w:rPr>
-          <w:sz w:val="22"/>
-          <w:szCs w:val="22"/>
-        </w:rPr>
-        <w:t xml:space="preserve"> </w:t>
-      </w:r>
-      <w:r>
-        <w:rPr>
-          <w:sz w:val="22"/>
-          <w:szCs w:val="22"/>
-        </w:rPr>
-        <w:fldChar w:fldCharType="begin" w:fldLock="1"/>
-      </w:r>
-      <w:r>
-        <w:rPr>
-          <w:sz w:val="22"/>
-          <w:szCs w:val="22"/>
-        </w:rPr>
-        <w:instrText>ADDIN CSL_CITATION {"citationItems":[{"id":"ITEM-1","itemData":{"DOI":"10.3758/s13428-016-0809-y","ISSN":"15543528","PMID":"27620283","abstract":"Mixed-effects models are being used ever more frequently in the analysis of experimental data. However, in the lme4 package in R the standards for evaluating significance of fixed effects in these models (i.e., obtaining p-values) are somewhat vague. There are good reasons for this, but as researchers who are using these models are required in many cases to report p-values, some method for evaluating the significance of the model output is needed. This paper reports the results of simulations showing that the two most common methods for evaluating significance, using likelihood ratio tests and applying the z distribution to the Wald t values from the model output (t-as-z), are somewhat anti-conservative, especially for smaller sample sizes. Other methods for evaluating significance, including parametric bootstrapping and the Kenward-Roger and Satterthwaite approximations for degrees of freedom, were also evaluated. The results of these simulations suggest that Type 1 error rates are closest to.05 when models are fitted using REML and p-values are derived using the Kenward-Roger or Satterthwaite approximations, as these approximations both produced acceptable Type 1 error rates even for smaller samples.","author":[{"dropping-particle":"","family":"Luke","given":"Steven G.","non-dropping-particle":"","parse-names":false,"suffix":""}],"container-title":"Behavior Research Methods","id":"ITEM-1","issue":"4","issued":{"date-parts":[["2017","8","1"]]},"page":"1494-1502","publisher":"Springer New York LLC","title":"Evaluating significance in linear mixed-effects models in R","type":"article-journal","volume":"49"},"uris":["http://www.mendeley.com/documents/?uuid=484c6153-fae5-3980-8161-0b14a9d31aee"]}],"mendeley":{"formattedCitation":"(Luke, 2017)","plainTextFormattedCitation":"(Luke, 2017)","previouslyFormattedCitation":"(Luke, 2017)"},"properties":{"noteIndex":0},"schema":"https://github.com/citation-style-language/schema/raw/master/csl-citation.json"}</w:instrText>
-      </w:r>
-      <w:r>
-        <w:rPr>
-          <w:sz w:val="22"/>
-          <w:szCs w:val="22"/>
-        </w:rPr>
-        <w:fldChar w:fldCharType="separate"/>
-      </w:r>
-      <w:r>
-        <w:rPr>
-          <w:noProof/>
-          <w:sz w:val="22"/>
-          <w:szCs w:val="22"/>
-        </w:rPr>
-        <w:t>(Luke, 2017)</w:t>
-      </w:r>
-      <w:r>
-        <w:rPr>
-          <w:sz w:val="22"/>
-          <w:szCs w:val="22"/>
-        </w:rPr>
-        <w:fldChar w:fldCharType="end"/>
-      </w:r>
-      <w:r>
-        <w:rPr>
-          <w:sz w:val="22"/>
-          <w:szCs w:val="22"/>
-        </w:rPr>
-        <w:t xml:space="preserve"> package</w:t>
-      </w:r>
-      <w:r>
-        <w:rPr>
-          <w:sz w:val="22"/>
-          <w:szCs w:val="22"/>
-        </w:rPr>
-        <w:t xml:space="preserve"> </w:t>
-      </w:r>
-      <w:r>
-        <w:rPr>
-          <w:sz w:val="22"/>
-          <w:szCs w:val="22"/>
-        </w:rPr>
-        <w:t xml:space="preserve">in R. In order to maintain model convergence, the </w:t>
-      </w:r>
-      <w:proofErr w:type="spellStart"/>
-      <w:r>
-        <w:rPr>
-          <w:sz w:val="22"/>
-          <w:szCs w:val="22"/>
-        </w:rPr>
-        <w:t>nAGQ</w:t>
-      </w:r>
-      <w:proofErr w:type="spellEnd"/>
-      <w:r>
-        <w:rPr>
-          <w:sz w:val="22"/>
-          <w:szCs w:val="22"/>
-        </w:rPr>
-        <w:t xml:space="preserve"> argument within the </w:t>
-      </w:r>
-      <w:proofErr w:type="spellStart"/>
-      <w:r>
-        <w:rPr>
-          <w:i/>
-          <w:sz w:val="22"/>
-          <w:szCs w:val="22"/>
-        </w:rPr>
-        <w:t>glmer</w:t>
-      </w:r>
-      <w:proofErr w:type="spellEnd"/>
-      <w:r>
-        <w:rPr>
-          <w:i/>
-          <w:sz w:val="22"/>
-          <w:szCs w:val="22"/>
-        </w:rPr>
-        <w:t>()</w:t>
+        <w:t>glmer()</w:t>
       </w:r>
       <w:r>
         <w:rPr>
@@ -8373,7 +8321,16 @@
           <w:sz w:val="22"/>
           <w:szCs w:val="22"/>
         </w:rPr>
-        <w:t>), and a coefficient representing the interaction between radius and starting position (</w:t>
+        <w:t xml:space="preserve">), and a coefficient representing the interaction between </w:t>
+      </w:r>
+      <w:r>
+        <w:rPr>
+          <w:rFonts w:eastAsiaTheme="minorEastAsia"/>
+          <w:sz w:val="22"/>
+          <w:szCs w:val="22"/>
+        </w:rPr>
+        <w:lastRenderedPageBreak/>
+        <w:t>radius and starting position (</w:t>
       </w:r>
       <m:oMath>
         <m:sSub>
@@ -8415,16 +8372,7 @@
           <w:sz w:val="22"/>
           <w:szCs w:val="22"/>
         </w:rPr>
-        <w:t xml:space="preserve">). It should be noted that the radius and starting position predictors were on different numerical scales. Starting position levels ranged from 0-8 m </w:t>
-      </w:r>
-      <w:r>
-        <w:rPr>
-          <w:rFonts w:eastAsiaTheme="minorEastAsia"/>
-          <w:sz w:val="22"/>
-          <w:szCs w:val="22"/>
-        </w:rPr>
-        <w:lastRenderedPageBreak/>
-        <w:t xml:space="preserve">whereas radii ranged from 1000-2000 m. This situation can cause numerical instability during model fitting which can lead to convergence issues. To solve this problem the predictor variable levels were standardised. The </w:t>
+        <w:t xml:space="preserve">). It should be noted that the radius and starting position predictors were on different numerical scales. Starting position levels ranged from 0-8 m whereas radii ranged from 1000-2000 m. This situation can cause numerical instability during model fitting which can lead to convergence issues. To solve this problem the predictor variable levels were standardised. The </w:t>
       </w:r>
       <w:r>
         <w:rPr>
@@ -8535,23 +8483,7 @@
           <w:sz w:val="22"/>
           <w:szCs w:val="22"/>
         </w:rPr>
-        <w:t xml:space="preserve"> Considering the main hypotheses within this manuscript relate to fixed effects rather than the random effects, Bates et al (2015) suggests it is reasonable to remove random effect components if they are not supported by the data. It is recommended that a maximal model should be fitted first before reducing the complexity to a level where convergence and parameter estimates are stable (Barr et al., 2013; Bates et al., 2015; </w:t>
-      </w:r>
-      <w:proofErr w:type="spellStart"/>
-      <w:r>
-        <w:rPr>
-          <w:sz w:val="22"/>
-          <w:szCs w:val="22"/>
-        </w:rPr>
-        <w:t>Singmann</w:t>
-      </w:r>
-      <w:proofErr w:type="spellEnd"/>
-      <w:r>
-        <w:rPr>
-          <w:sz w:val="22"/>
-          <w:szCs w:val="22"/>
-        </w:rPr>
-        <w:t xml:space="preserve"> &amp; Kellen, 2019)</w:t>
+        <w:t xml:space="preserve"> Considering the main hypotheses within this manuscript relate to fixed effects rather than the random effects, Bates et al (2015) suggests it is reasonable to remove random effect components if they are not supported by the data. It is recommended that a maximal model should be fitted first before reducing the complexity to a level where convergence and parameter estimates are stable (Barr et al., 2013; Bates et al., 2015; Singmann &amp; Kellen, 2019)</w:t>
       </w:r>
       <w:r>
         <w:rPr>
@@ -8566,23 +8498,7 @@
           <w:sz w:val="22"/>
           <w:szCs w:val="22"/>
         </w:rPr>
-        <w:t>It has been suggested that correlations among the random slopes should be removed first as these contribute the largest number of random effects within the model when specifying two or more factors (</w:t>
-      </w:r>
-      <w:proofErr w:type="spellStart"/>
-      <w:r>
-        <w:rPr>
-          <w:sz w:val="22"/>
-          <w:szCs w:val="22"/>
-        </w:rPr>
-        <w:t>Singmann</w:t>
-      </w:r>
-      <w:proofErr w:type="spellEnd"/>
-      <w:r>
-        <w:rPr>
-          <w:sz w:val="22"/>
-          <w:szCs w:val="22"/>
-        </w:rPr>
-        <w:t xml:space="preserve"> &amp; Kellen, 2019)</w:t>
+        <w:t>It has been suggested that correlations among the random slopes should be removed first as these contribute the largest number of random effects within the model when specifying two or more factors (Singmann &amp; Kellen, 2019)</w:t>
       </w:r>
       <w:r>
         <w:rPr>
@@ -8607,6 +8523,64 @@
           <w:shd w:val="clear" w:color="auto" w:fill="FFFFFF"/>
         </w:rPr>
         <w:t xml:space="preserve"> </w:t>
+      </w:r>
+      <w:r>
+        <w:rPr>
+          <w:sz w:val="22"/>
+          <w:szCs w:val="22"/>
+          <w:shd w:val="clear" w:color="auto" w:fill="FFFFFF"/>
+        </w:rPr>
+        <w:t>Data and analysis are available at</w:t>
+      </w:r>
+      <w:r>
+        <w:rPr>
+          <w:sz w:val="22"/>
+          <w:szCs w:val="22"/>
+          <w:shd w:val="clear" w:color="auto" w:fill="FFFFFF"/>
+        </w:rPr>
+        <w:t xml:space="preserve"> </w:t>
+      </w:r>
+      <w:commentRangeStart w:id="26"/>
+      <w:r>
+        <w:rPr>
+          <w:sz w:val="22"/>
+          <w:szCs w:val="22"/>
+          <w:shd w:val="clear" w:color="auto" w:fill="FFFFFF"/>
+        </w:rPr>
+        <w:t xml:space="preserve">on </w:t>
+      </w:r>
+      <w:r>
+        <w:rPr>
+          <w:sz w:val="22"/>
+          <w:szCs w:val="22"/>
+          <w:highlight w:val="yellow"/>
+          <w:shd w:val="clear" w:color="auto" w:fill="FFFFFF"/>
+        </w:rPr>
+        <w:t xml:space="preserve">[INSERT </w:t>
+      </w:r>
+      <w:commentRangeEnd w:id="26"/>
+      <w:r>
+        <w:rPr>
+          <w:rStyle w:val="CommentReference"/>
+        </w:rPr>
+        <w:commentReference w:id="26"/>
+      </w:r>
+      <w:r>
+        <w:rPr>
+          <w:sz w:val="22"/>
+          <w:szCs w:val="22"/>
+          <w:highlight w:val="yellow"/>
+          <w:shd w:val="clear" w:color="auto" w:fill="FFFFFF"/>
+        </w:rPr>
+        <w:t>GITHUB LINK HERE]</w:t>
+      </w:r>
+      <w:r>
+        <w:rPr>
+          <w:sz w:val="22"/>
+          <w:szCs w:val="22"/>
+          <w:shd w:val="clear" w:color="auto" w:fill="FFFFFF"/>
+        </w:rPr>
+        <w:t xml:space="preserve"> and the study was not preregistered. </w:t>
       </w:r>
     </w:p>
     <w:p>
@@ -8619,7 +8593,7 @@
           <w:szCs w:val="22"/>
         </w:rPr>
       </w:pPr>
-      <w:bookmarkStart w:id="26" w:name="_Toc88648206"/>
+      <w:bookmarkStart w:id="27" w:name="_Toc88648206"/>
       <w:r>
         <w:rPr>
           <w:sz w:val="22"/>
@@ -8628,74 +8602,6 @@
         <w:lastRenderedPageBreak/>
         <w:t>Results</w:t>
       </w:r>
-      <w:bookmarkEnd w:id="26"/>
-    </w:p>
-    <w:p>
-      <w:pPr>
-        <w:spacing w:line="480" w:lineRule="auto"/>
-        <w:jc w:val="both"/>
-        <w:rPr>
-          <w:sz w:val="22"/>
-          <w:szCs w:val="22"/>
-        </w:rPr>
-      </w:pPr>
-      <w:r>
-        <w:rPr>
-          <w:sz w:val="22"/>
-          <w:szCs w:val="22"/>
-        </w:rPr>
-        <w:t xml:space="preserve">A bird’s-eye view of the average trajectories were inspected to reveal how participants performed across conditions (see Figure </w:t>
-      </w:r>
-      <w:r>
-        <w:rPr>
-          <w:sz w:val="22"/>
-          <w:szCs w:val="22"/>
-        </w:rPr>
-        <w:t>9</w:t>
-      </w:r>
-      <w:r>
-        <w:rPr>
-          <w:sz w:val="22"/>
-          <w:szCs w:val="22"/>
-        </w:rPr>
-        <w:t xml:space="preserve">). The solid points denote the </w:t>
-      </w:r>
-      <w:r>
-        <w:rPr>
-          <w:sz w:val="22"/>
-          <w:szCs w:val="22"/>
-        </w:rPr>
-        <w:t>mean</w:t>
-      </w:r>
-      <w:r>
-        <w:rPr>
-          <w:sz w:val="22"/>
-          <w:szCs w:val="22"/>
-        </w:rPr>
-        <w:t xml:space="preserve"> </w:t>
-      </w:r>
-      <w:r>
-        <w:rPr>
-          <w:sz w:val="22"/>
-          <w:szCs w:val="22"/>
-        </w:rPr>
-        <w:t xml:space="preserve">position when participants first initiated steering and the thick solid black curved line represents the road-line that was presented during the trial. Overall it appears that drivers responded at a further lateral distance from the road-line as the curvature increased. However, because of the starting position manipulation, it is hard to determine from </w:t>
-      </w:r>
-      <w:r>
-        <w:rPr>
-          <w:sz w:val="22"/>
-          <w:szCs w:val="22"/>
-        </w:rPr>
-        <w:t xml:space="preserve">visual inspection of </w:t>
-      </w:r>
-      <w:r>
-        <w:rPr>
-          <w:sz w:val="22"/>
-          <w:szCs w:val="22"/>
-        </w:rPr>
-        <w:t xml:space="preserve">the trajectories whether there are between-level differences in where drivers responded. In order to examine this further, the parameters from the models were investigated. </w:t>
-      </w:r>
-      <w:bookmarkStart w:id="27" w:name="_Ref83134192"/>
       <w:bookmarkEnd w:id="27"/>
     </w:p>
     <w:p>
@@ -8707,6 +8613,64 @@
           <w:szCs w:val="22"/>
         </w:rPr>
       </w:pPr>
+      <w:r>
+        <w:rPr>
+          <w:sz w:val="22"/>
+          <w:szCs w:val="22"/>
+        </w:rPr>
+        <w:t xml:space="preserve">A bird’s-eye view of the average trajectories were inspected to reveal how participants performed across conditions (see Figure </w:t>
+      </w:r>
+      <w:r>
+        <w:rPr>
+          <w:sz w:val="22"/>
+          <w:szCs w:val="22"/>
+        </w:rPr>
+        <w:t>9</w:t>
+      </w:r>
+      <w:r>
+        <w:rPr>
+          <w:sz w:val="22"/>
+          <w:szCs w:val="22"/>
+        </w:rPr>
+        <w:t xml:space="preserve">). The solid points denote the </w:t>
+      </w:r>
+      <w:r>
+        <w:rPr>
+          <w:sz w:val="22"/>
+          <w:szCs w:val="22"/>
+        </w:rPr>
+        <w:t>mean</w:t>
+      </w:r>
+      <w:r>
+        <w:rPr>
+          <w:sz w:val="22"/>
+          <w:szCs w:val="22"/>
+        </w:rPr>
+        <w:t xml:space="preserve"> </w:t>
+      </w:r>
+      <w:r>
+        <w:rPr>
+          <w:sz w:val="22"/>
+          <w:szCs w:val="22"/>
+        </w:rPr>
+        <w:t xml:space="preserve">position when participants first initiated steering and the thick solid black curved line represents the road-line that was presented during the trial. Overall it appears that drivers responded at a further lateral distance from the road-line as the curvature increased. However, because of the starting position manipulation, it is hard to determine from </w:t>
+      </w:r>
+      <w:r>
+        <w:rPr>
+          <w:sz w:val="22"/>
+          <w:szCs w:val="22"/>
+        </w:rPr>
+        <w:t xml:space="preserve">visual inspection of </w:t>
+      </w:r>
+      <w:r>
+        <w:rPr>
+          <w:sz w:val="22"/>
+          <w:szCs w:val="22"/>
+        </w:rPr>
+        <w:t xml:space="preserve">the trajectories whether there are between-level differences in where drivers responded. In order to examine this further, the parameters from the models were investigated. </w:t>
+      </w:r>
+      <w:bookmarkStart w:id="28" w:name="_Ref83134192"/>
+      <w:bookmarkEnd w:id="28"/>
     </w:p>
     <w:p>
       <w:pPr>
@@ -8827,13 +8791,23 @@
           <w:szCs w:val="22"/>
         </w:rPr>
       </w:pPr>
+    </w:p>
+    <w:p>
+      <w:pPr>
+        <w:spacing w:line="480" w:lineRule="auto"/>
+        <w:jc w:val="both"/>
+        <w:rPr>
+          <w:sz w:val="22"/>
+          <w:szCs w:val="22"/>
+        </w:rPr>
+      </w:pPr>
       <w:r>
         <w:rPr>
           <w:noProof/>
         </w:rPr>
         <w:lastRenderedPageBreak/>
         <w:drawing>
-          <wp:anchor distT="0" distB="0" distL="114300" distR="114300" simplePos="0" relativeHeight="251658752" behindDoc="1" locked="0" layoutInCell="1" allowOverlap="1" wp14:anchorId="08241257" wp14:editId="005937DD">
+          <wp:anchor distT="0" distB="0" distL="114300" distR="114300" simplePos="0" relativeHeight="251656704" behindDoc="1" locked="0" layoutInCell="1" allowOverlap="1" wp14:anchorId="08241257" wp14:editId="005937DD">
             <wp:simplePos x="0" y="0"/>
             <wp:positionH relativeFrom="margin">
               <wp:align>center</wp:align>
@@ -8903,7 +8877,7 @@
           </wp:anchor>
         </w:drawing>
       </w:r>
-      <w:bookmarkStart w:id="28" w:name="_Toc88648052"/>
+      <w:bookmarkStart w:id="29" w:name="_Toc88648052"/>
     </w:p>
     <w:p>
       <w:pPr>
@@ -8938,7 +8912,7 @@
         </w:rPr>
         <w:t>: Bird’s-eye view of average participant trajectories for each radius and starting position condition.</w:t>
       </w:r>
-      <w:bookmarkEnd w:id="28"/>
+      <w:bookmarkEnd w:id="29"/>
       <w:r>
         <w:rPr>
           <w:i/>
@@ -8998,9 +8972,9 @@
           <w:szCs w:val="22"/>
         </w:rPr>
       </w:pPr>
-      <w:bookmarkStart w:id="29" w:name="_Toc88648207"/>
-      <w:commentRangeStart w:id="30"/>
+      <w:bookmarkStart w:id="30" w:name="_Toc88648207"/>
       <w:commentRangeStart w:id="31"/>
+      <w:commentRangeStart w:id="32"/>
       <w:r>
         <w:rPr>
           <w:sz w:val="22"/>
@@ -9008,7 +8982,7 @@
         </w:rPr>
         <w:t>Reaction times</w:t>
       </w:r>
-      <w:bookmarkEnd w:id="29"/>
+      <w:bookmarkEnd w:id="30"/>
     </w:p>
     <w:p>
       <w:pPr>
@@ -9095,19 +9069,19 @@
         </w:rPr>
         <w:t xml:space="preserve"> parameter suggests that for a one standard deviation increase in radius, starting position’s effect on reaction times increases by 0.01 m. The interaction appears to be driven by the 4 m starting position manipulation; reaction </w:t>
       </w:r>
-      <w:commentRangeEnd w:id="30"/>
+      <w:commentRangeEnd w:id="31"/>
       <w:r>
         <w:rPr>
           <w:rStyle w:val="CommentReference"/>
         </w:rPr>
-        <w:commentReference w:id="30"/>
-      </w:r>
-      <w:commentRangeEnd w:id="31"/>
+        <w:commentReference w:id="31"/>
+      </w:r>
+      <w:commentRangeEnd w:id="32"/>
       <w:r>
         <w:rPr>
           <w:rStyle w:val="CommentReference"/>
         </w:rPr>
-        <w:commentReference w:id="31"/>
+        <w:commentReference w:id="32"/>
       </w:r>
       <w:r>
         <w:rPr>
@@ -9237,7 +9211,7 @@
           <w:noProof/>
         </w:rPr>
         <w:drawing>
-          <wp:anchor distT="0" distB="0" distL="114300" distR="114300" simplePos="0" relativeHeight="251665920" behindDoc="1" locked="0" layoutInCell="1" allowOverlap="1" wp14:anchorId="7FAD2E75" wp14:editId="0A85CE44">
+          <wp:anchor distT="0" distB="0" distL="114300" distR="114300" simplePos="0" relativeHeight="251660800" behindDoc="1" locked="0" layoutInCell="1" allowOverlap="1" wp14:anchorId="7FAD2E75" wp14:editId="0A85CE44">
             <wp:simplePos x="0" y="0"/>
             <wp:positionH relativeFrom="column">
               <wp:posOffset>161290</wp:posOffset>
@@ -9397,7 +9371,7 @@
           <w:szCs w:val="22"/>
         </w:rPr>
       </w:pPr>
-      <w:bookmarkStart w:id="32" w:name="_Toc88647980"/>
+      <w:bookmarkStart w:id="33" w:name="_Toc88647980"/>
       <w:r>
         <w:rPr>
           <w:i/>
@@ -9423,7 +9397,7 @@
         </w:rPr>
         <w:t>: Fixed effect parameter estimates and standard errors from reaction time model</w:t>
       </w:r>
-      <w:bookmarkEnd w:id="32"/>
+      <w:bookmarkEnd w:id="33"/>
       <w:r>
         <w:rPr>
           <w:i/>
@@ -10470,7 +10444,7 @@
           <w:szCs w:val="22"/>
         </w:rPr>
       </w:pPr>
-      <w:bookmarkStart w:id="33" w:name="_Toc88648208"/>
+      <w:bookmarkStart w:id="34" w:name="_Toc88648208"/>
       <w:r>
         <w:rPr>
           <w:sz w:val="22"/>
@@ -10478,7 +10452,7 @@
         </w:rPr>
         <w:t>Lateral position error</w:t>
       </w:r>
-      <w:bookmarkEnd w:id="33"/>
+      <w:bookmarkEnd w:id="34"/>
     </w:p>
     <w:p>
       <w:pPr>
@@ -10602,7 +10576,7 @@
         </w:rPr>
         <w:t xml:space="preserve">A. Participants did not respond once reaching a fixed absolute error. Rather, the perceived control error they responded to varied according to the rate of error development and initial error that participants were presented with. </w:t>
       </w:r>
-      <w:bookmarkStart w:id="34" w:name="_Toc88647981"/>
+      <w:bookmarkStart w:id="35" w:name="_Toc88647981"/>
     </w:p>
     <w:p>
       <w:pPr>
@@ -10649,7 +10623,7 @@
         </w:rPr>
         <w:lastRenderedPageBreak/>
         <w:drawing>
-          <wp:anchor distT="0" distB="0" distL="114300" distR="114300" simplePos="0" relativeHeight="251666944" behindDoc="1" locked="0" layoutInCell="1" allowOverlap="1" wp14:anchorId="47E25179" wp14:editId="77B9F822">
+          <wp:anchor distT="0" distB="0" distL="114300" distR="114300" simplePos="0" relativeHeight="251661824" behindDoc="1" locked="0" layoutInCell="1" allowOverlap="1" wp14:anchorId="47E25179" wp14:editId="77B9F822">
             <wp:simplePos x="0" y="0"/>
             <wp:positionH relativeFrom="column">
               <wp:posOffset>161778</wp:posOffset>
@@ -10805,7 +10779,7 @@
         </w:rPr>
         <w:t>: Fixed effect parameters estimates and standard errors from lateral position error model</w:t>
       </w:r>
-      <w:bookmarkEnd w:id="34"/>
+      <w:bookmarkEnd w:id="35"/>
       <w:r>
         <w:rPr>
           <w:i/>
@@ -11769,6 +11743,28 @@
     </w:p>
     <w:p>
       <w:pPr>
+        <w:spacing w:before="200" w:after="0" w:line="360" w:lineRule="auto"/>
+        <w:jc w:val="both"/>
+        <w:rPr>
+          <w:i/>
+          <w:sz w:val="22"/>
+          <w:szCs w:val="22"/>
+        </w:rPr>
+      </w:pPr>
+    </w:p>
+    <w:p>
+      <w:pPr>
+        <w:spacing w:before="200" w:after="0" w:line="360" w:lineRule="auto"/>
+        <w:jc w:val="both"/>
+        <w:rPr>
+          <w:i/>
+          <w:sz w:val="22"/>
+          <w:szCs w:val="22"/>
+        </w:rPr>
+      </w:pPr>
+    </w:p>
+    <w:p>
+      <w:pPr>
         <w:pStyle w:val="Heading3"/>
         <w:spacing w:line="480" w:lineRule="auto"/>
         <w:jc w:val="both"/>
@@ -11777,15 +11773,16 @@
           <w:szCs w:val="22"/>
         </w:rPr>
       </w:pPr>
-      <w:bookmarkStart w:id="35" w:name="_Toc88648209"/>
-      <w:r>
-        <w:rPr>
-          <w:sz w:val="22"/>
-          <w:szCs w:val="22"/>
-        </w:rPr>
+      <w:bookmarkStart w:id="36" w:name="_Toc88648209"/>
+      <w:r>
+        <w:rPr>
+          <w:sz w:val="22"/>
+          <w:szCs w:val="22"/>
+        </w:rPr>
+        <w:lastRenderedPageBreak/>
         <w:t>Steering rate</w:t>
       </w:r>
-      <w:bookmarkEnd w:id="35"/>
+      <w:bookmarkEnd w:id="36"/>
     </w:p>
     <w:p>
       <w:pPr>
@@ -11800,9 +11797,8 @@
         <w:rPr>
           <w:noProof/>
         </w:rPr>
-        <w:lastRenderedPageBreak/>
         <w:drawing>
-          <wp:anchor distT="0" distB="0" distL="114300" distR="114300" simplePos="0" relativeHeight="251667968" behindDoc="1" locked="0" layoutInCell="1" allowOverlap="1" wp14:anchorId="22CB77DA" wp14:editId="49C33285">
+          <wp:anchor distT="0" distB="0" distL="114300" distR="114300" simplePos="0" relativeHeight="251662848" behindDoc="1" locked="0" layoutInCell="1" allowOverlap="1" wp14:anchorId="22CB77DA" wp14:editId="49C33285">
             <wp:simplePos x="0" y="0"/>
             <wp:positionH relativeFrom="column">
               <wp:posOffset>161778</wp:posOffset>
@@ -12013,7 +12009,16 @@
           <w:sz w:val="22"/>
           <w:szCs w:val="22"/>
         </w:rPr>
-        <w:t>: Accumulator (A) and Threshold (B) framework predictions of the qualitative patterns of steering rates that might be expected based upon experimental simulations. Y axis values have been removed as these predictions are of qualitative response patterns rather than quantitative estimates. For the Threshold framework, the starting position levels have been shifted under each other to make them more visible. In practice, we would not expect differences in behaviour between these levels under this framework for this metric. C) Mean steering rates across radii and starting position conditions. Error bars represent 95% confidence intervals.</w:t>
+        <w:t xml:space="preserve">: Accumulator (A) and Threshold (B) framework predictions of the qualitative patterns of steering rates that might be expected based upon experimental simulations. Y axis values have been removed as these predictions are of qualitative response patterns rather than quantitative estimates. For the Threshold framework, the starting position levels have been shifted under each other to make them more visible. In practice, we would not expect differences in behaviour between these levels under this framework for this metric. C) </w:t>
+      </w:r>
+      <w:r>
+        <w:rPr>
+          <w:i/>
+          <w:sz w:val="22"/>
+          <w:szCs w:val="22"/>
+        </w:rPr>
+        <w:lastRenderedPageBreak/>
+        <w:t>Mean steering rates across radii and starting position conditions. Error bars represent 95% confidence intervals.</w:t>
       </w:r>
     </w:p>
     <w:p>
@@ -12029,7 +12034,7 @@
           <w:szCs w:val="22"/>
         </w:rPr>
       </w:pPr>
-      <w:bookmarkStart w:id="36" w:name="_Toc88647982"/>
+      <w:bookmarkStart w:id="37" w:name="_Toc88647982"/>
       <w:r>
         <w:rPr>
           <w:b w:val="0"/>
@@ -12037,7 +12042,6 @@
           <w:sz w:val="22"/>
           <w:szCs w:val="22"/>
         </w:rPr>
-        <w:lastRenderedPageBreak/>
         <w:t xml:space="preserve">Table </w:t>
       </w:r>
       <w:r>
@@ -12058,7 +12062,7 @@
         </w:rPr>
         <w:t>: Fixed effect parameters estimates and standard errors from steering rate model</w:t>
       </w:r>
-      <w:bookmarkEnd w:id="36"/>
+      <w:bookmarkEnd w:id="37"/>
       <w:r>
         <w:rPr>
           <w:b w:val="0"/>
@@ -13067,7 +13071,7 @@
           <w:szCs w:val="18"/>
         </w:rPr>
       </w:pPr>
-      <w:bookmarkStart w:id="37" w:name="_Toc88648211"/>
+      <w:bookmarkStart w:id="38" w:name="_Toc88648211"/>
       <w:r>
         <w:rPr>
           <w:rFonts w:eastAsiaTheme="minorEastAsia"/>
@@ -13076,7 +13080,7 @@
         </w:rPr>
         <w:t>Discussion</w:t>
       </w:r>
-      <w:bookmarkEnd w:id="37"/>
+      <w:bookmarkEnd w:id="38"/>
     </w:p>
     <w:p>
       <w:pPr>
@@ -13402,7 +13406,15 @@
           <w:sz w:val="22"/>
           <w:szCs w:val="18"/>
         </w:rPr>
-        <w:t xml:space="preserve"> provide strong evidence that participants were accumulating perceptual information over time rather than utilising time-independent fixed thresholds. </w:t>
+        <w:t xml:space="preserve"> provide </w:t>
+      </w:r>
+      <w:r>
+        <w:rPr>
+          <w:sz w:val="22"/>
+          <w:szCs w:val="18"/>
+        </w:rPr>
+        <w:lastRenderedPageBreak/>
+        <w:t xml:space="preserve">strong evidence that participants were accumulating perceptual information over time rather than utilising time-independent fixed thresholds. </w:t>
       </w:r>
     </w:p>
     <w:p>
@@ -13414,14 +13426,13 @@
           <w:sz w:val="22"/>
         </w:rPr>
       </w:pPr>
-      <w:commentRangeStart w:id="38"/>
+      <w:commentRangeStart w:id="39"/>
       <w:r>
         <w:rPr>
           <w:iCs/>
           <w:sz w:val="22"/>
           <w:highlight w:val="yellow"/>
         </w:rPr>
-        <w:lastRenderedPageBreak/>
         <w:t xml:space="preserve">When considering alternative explanations for the patterns of findings it is worth considering whether any of the modelling assumptions could have invalidated the modelled predictions. One potential issue </w:t>
       </w:r>
       <w:r>
@@ -13534,25 +13545,23 @@
           <w:sz w:val="22"/>
           <w:highlight w:val="yellow"/>
         </w:rPr>
-        <w:t xml:space="preserve">range of latencies (150-600 </w:t>
-      </w:r>
-      <w:proofErr w:type="spellStart"/>
+        <w:t xml:space="preserve">range of latencies (150-600 ms) </w:t>
+      </w:r>
       <w:r>
         <w:rPr>
           <w:iCs/>
           <w:sz w:val="22"/>
           <w:highlight w:val="yellow"/>
         </w:rPr>
-        <w:t>ms</w:t>
-      </w:r>
-      <w:proofErr w:type="spellEnd"/>
+        <w:t xml:space="preserve">under a Threshold framework </w:t>
+      </w:r>
       <w:r>
         <w:rPr>
           <w:iCs/>
           <w:sz w:val="22"/>
           <w:highlight w:val="yellow"/>
         </w:rPr>
-        <w:t xml:space="preserve">) </w:t>
+        <w:t xml:space="preserve">to investigate whether a </w:t>
       </w:r>
       <w:r>
         <w:rPr>
@@ -13560,7 +13569,7 @@
           <w:sz w:val="22"/>
           <w:highlight w:val="yellow"/>
         </w:rPr>
-        <w:t xml:space="preserve">under a Threshold framework </w:t>
+        <w:t xml:space="preserve">different </w:t>
       </w:r>
       <w:r>
         <w:rPr>
@@ -13568,7 +13577,7 @@
           <w:sz w:val="22"/>
           <w:highlight w:val="yellow"/>
         </w:rPr>
-        <w:t xml:space="preserve">to investigate whether a </w:t>
+        <w:t>latency could generate response</w:t>
       </w:r>
       <w:r>
         <w:rPr>
@@ -13576,7 +13585,7 @@
           <w:sz w:val="22"/>
           <w:highlight w:val="yellow"/>
         </w:rPr>
-        <w:t xml:space="preserve">different </w:t>
+        <w:t xml:space="preserve"> </w:t>
       </w:r>
       <w:r>
         <w:rPr>
@@ -13584,7 +13593,7 @@
           <w:sz w:val="22"/>
           <w:highlight w:val="yellow"/>
         </w:rPr>
-        <w:t>latency could generate response</w:t>
+        <w:t>patterns</w:t>
       </w:r>
       <w:r>
         <w:rPr>
@@ -13592,6 +13601,14 @@
           <w:sz w:val="22"/>
           <w:highlight w:val="yellow"/>
         </w:rPr>
+        <w:t xml:space="preserve"> more like those that were observed.</w:t>
+      </w:r>
+      <w:r>
+        <w:rPr>
+          <w:iCs/>
+          <w:sz w:val="22"/>
+          <w:highlight w:val="yellow"/>
+        </w:rPr>
         <w:t xml:space="preserve"> </w:t>
       </w:r>
       <w:r>
@@ -13600,7 +13617,7 @@
           <w:sz w:val="22"/>
           <w:highlight w:val="yellow"/>
         </w:rPr>
-        <w:t>patterns</w:t>
+        <w:t xml:space="preserve">During the </w:t>
       </w:r>
       <w:r>
         <w:rPr>
@@ -13608,7 +13625,7 @@
           <w:sz w:val="22"/>
           <w:highlight w:val="yellow"/>
         </w:rPr>
-        <w:t xml:space="preserve"> more like those that were observed.</w:t>
+        <w:t>latency</w:t>
       </w:r>
       <w:r>
         <w:rPr>
@@ -13616,7 +13633,7 @@
           <w:sz w:val="22"/>
           <w:highlight w:val="yellow"/>
         </w:rPr>
-        <w:t xml:space="preserve"> </w:t>
+        <w:t xml:space="preserve"> period</w:t>
       </w:r>
       <w:r>
         <w:rPr>
@@ -13624,7 +13641,7 @@
           <w:sz w:val="22"/>
           <w:highlight w:val="yellow"/>
         </w:rPr>
-        <w:t xml:space="preserve">During the </w:t>
+        <w:t xml:space="preserve">, the </w:t>
       </w:r>
       <w:r>
         <w:rPr>
@@ -13632,7 +13649,7 @@
           <w:sz w:val="22"/>
           <w:highlight w:val="yellow"/>
         </w:rPr>
-        <w:t>latency</w:t>
+        <w:t>observe</w:t>
       </w:r>
       <w:r>
         <w:rPr>
@@ -13640,7 +13657,7 @@
           <w:sz w:val="22"/>
           <w:highlight w:val="yellow"/>
         </w:rPr>
-        <w:t xml:space="preserve"> period</w:t>
+        <w:t>r</w:t>
       </w:r>
       <w:r>
         <w:rPr>
@@ -13648,7 +13665,7 @@
           <w:sz w:val="22"/>
           <w:highlight w:val="yellow"/>
         </w:rPr>
-        <w:t xml:space="preserve">, the </w:t>
+        <w:t xml:space="preserve"> continue</w:t>
       </w:r>
       <w:r>
         <w:rPr>
@@ -13656,7 +13673,7 @@
           <w:sz w:val="22"/>
           <w:highlight w:val="yellow"/>
         </w:rPr>
-        <w:t>observe</w:t>
+        <w:t>s</w:t>
       </w:r>
       <w:r>
         <w:rPr>
@@ -13664,7 +13681,7 @@
           <w:sz w:val="22"/>
           <w:highlight w:val="yellow"/>
         </w:rPr>
-        <w:t>r</w:t>
+        <w:t xml:space="preserve"> to travel </w:t>
       </w:r>
       <w:r>
         <w:rPr>
@@ -13672,7 +13689,7 @@
           <w:sz w:val="22"/>
           <w:highlight w:val="yellow"/>
         </w:rPr>
-        <w:t xml:space="preserve"> continue</w:t>
+        <w:t>linearly</w:t>
       </w:r>
       <w:r>
         <w:rPr>
@@ -13680,7 +13697,7 @@
           <w:sz w:val="22"/>
           <w:highlight w:val="yellow"/>
         </w:rPr>
-        <w:t>s</w:t>
+        <w:t xml:space="preserve"> relative to the curved road-lines for each </w:t>
       </w:r>
       <w:r>
         <w:rPr>
@@ -13688,7 +13705,7 @@
           <w:sz w:val="22"/>
           <w:highlight w:val="yellow"/>
         </w:rPr>
-        <w:t xml:space="preserve"> to travel </w:t>
+        <w:t>radius-</w:t>
       </w:r>
       <w:r>
         <w:rPr>
@@ -13696,7 +13713,7 @@
           <w:sz w:val="22"/>
           <w:highlight w:val="yellow"/>
         </w:rPr>
-        <w:t>linearly</w:t>
+        <w:t>starting position</w:t>
       </w:r>
       <w:r>
         <w:rPr>
@@ -13704,7 +13721,7 @@
           <w:sz w:val="22"/>
           <w:highlight w:val="yellow"/>
         </w:rPr>
-        <w:t xml:space="preserve"> relative to the curved road-lines for each </w:t>
+        <w:t xml:space="preserve"> condition</w:t>
       </w:r>
       <w:r>
         <w:rPr>
@@ -13712,7 +13729,7 @@
           <w:sz w:val="22"/>
           <w:highlight w:val="yellow"/>
         </w:rPr>
-        <w:t>radius-</w:t>
+        <w:t xml:space="preserve">. The resultant lateral position errors can be </w:t>
       </w:r>
       <w:r>
         <w:rPr>
@@ -13720,7 +13737,7 @@
           <w:sz w:val="22"/>
           <w:highlight w:val="yellow"/>
         </w:rPr>
-        <w:t>starting position</w:t>
+        <w:t xml:space="preserve">seen </w:t>
       </w:r>
       <w:r>
         <w:rPr>
@@ -13728,7 +13745,7 @@
           <w:sz w:val="22"/>
           <w:highlight w:val="yellow"/>
         </w:rPr>
-        <w:t xml:space="preserve"> condition</w:t>
+        <w:t xml:space="preserve">in Figure </w:t>
       </w:r>
       <w:r>
         <w:rPr>
@@ -13736,7 +13753,7 @@
           <w:sz w:val="22"/>
           <w:highlight w:val="yellow"/>
         </w:rPr>
-        <w:t xml:space="preserve">. The resultant lateral position errors can be </w:t>
+        <w:t>12</w:t>
       </w:r>
       <w:r>
         <w:rPr>
@@ -13744,7 +13761,7 @@
           <w:sz w:val="22"/>
           <w:highlight w:val="yellow"/>
         </w:rPr>
-        <w:t xml:space="preserve">seen </w:t>
+        <w:t xml:space="preserve"> (</w:t>
       </w:r>
       <w:r>
         <w:rPr>
@@ -13752,7 +13769,7 @@
           <w:sz w:val="22"/>
           <w:highlight w:val="yellow"/>
         </w:rPr>
-        <w:t xml:space="preserve">in Figure </w:t>
+        <w:t xml:space="preserve">150 ms </w:t>
       </w:r>
       <w:r>
         <w:rPr>
@@ -13760,7 +13777,7 @@
           <w:sz w:val="22"/>
           <w:highlight w:val="yellow"/>
         </w:rPr>
-        <w:t>12</w:t>
+        <w:t>is</w:t>
       </w:r>
       <w:r>
         <w:rPr>
@@ -13768,7 +13785,7 @@
           <w:sz w:val="22"/>
           <w:highlight w:val="yellow"/>
         </w:rPr>
-        <w:t xml:space="preserve"> (</w:t>
+        <w:t xml:space="preserve"> the </w:t>
       </w:r>
       <w:r>
         <w:rPr>
@@ -13776,25 +13793,23 @@
           <w:sz w:val="22"/>
           <w:highlight w:val="yellow"/>
         </w:rPr>
-        <w:t xml:space="preserve">150 </w:t>
-      </w:r>
-      <w:proofErr w:type="spellStart"/>
+        <w:t xml:space="preserve">Threshold framework predictions </w:t>
+      </w:r>
       <w:r>
         <w:rPr>
           <w:iCs/>
           <w:sz w:val="22"/>
           <w:highlight w:val="yellow"/>
         </w:rPr>
-        <w:t>ms</w:t>
-      </w:r>
-      <w:proofErr w:type="spellEnd"/>
+        <w:t>used</w:t>
+      </w:r>
       <w:r>
         <w:rPr>
           <w:iCs/>
           <w:sz w:val="22"/>
           <w:highlight w:val="yellow"/>
         </w:rPr>
-        <w:t xml:space="preserve"> </w:t>
+        <w:t xml:space="preserve"> in the Results)</w:t>
       </w:r>
       <w:r>
         <w:rPr>
@@ -13802,7 +13817,7 @@
           <w:sz w:val="22"/>
           <w:highlight w:val="yellow"/>
         </w:rPr>
-        <w:t>is</w:t>
+        <w:t xml:space="preserve">. </w:t>
       </w:r>
       <w:r>
         <w:rPr>
@@ -13810,7 +13825,7 @@
           <w:sz w:val="22"/>
           <w:highlight w:val="yellow"/>
         </w:rPr>
-        <w:t xml:space="preserve"> the </w:t>
+        <w:t>T</w:t>
       </w:r>
       <w:r>
         <w:rPr>
@@ -13818,7 +13833,7 @@
           <w:sz w:val="22"/>
           <w:highlight w:val="yellow"/>
         </w:rPr>
-        <w:t xml:space="preserve">Threshold framework predictions </w:t>
+        <w:t xml:space="preserve">he starting position conditions </w:t>
       </w:r>
       <w:r>
         <w:rPr>
@@ -13826,7 +13841,7 @@
           <w:sz w:val="22"/>
           <w:highlight w:val="yellow"/>
         </w:rPr>
-        <w:t>used</w:t>
+        <w:t xml:space="preserve">do </w:t>
       </w:r>
       <w:r>
         <w:rPr>
@@ -13834,7 +13849,7 @@
           <w:sz w:val="22"/>
           <w:highlight w:val="yellow"/>
         </w:rPr>
-        <w:t xml:space="preserve"> in the Results)</w:t>
+        <w:t>begin to separate</w:t>
       </w:r>
       <w:r>
         <w:rPr>
@@ -13842,7 +13857,7 @@
           <w:sz w:val="22"/>
           <w:highlight w:val="yellow"/>
         </w:rPr>
-        <w:t xml:space="preserve">. </w:t>
+        <w:t xml:space="preserve"> but only once motor latencies reach 600ms, and </w:t>
       </w:r>
       <w:r>
         <w:rPr>
@@ -13850,7 +13865,7 @@
           <w:sz w:val="22"/>
           <w:highlight w:val="yellow"/>
         </w:rPr>
-        <w:t>T</w:t>
+        <w:t xml:space="preserve">the magnitude of </w:t>
       </w:r>
       <w:r>
         <w:rPr>
@@ -13858,7 +13873,7 @@
           <w:sz w:val="22"/>
           <w:highlight w:val="yellow"/>
         </w:rPr>
-        <w:t xml:space="preserve">he starting position conditions </w:t>
+        <w:t xml:space="preserve">the </w:t>
       </w:r>
       <w:r>
         <w:rPr>
@@ -13866,7 +13881,7 @@
           <w:sz w:val="22"/>
           <w:highlight w:val="yellow"/>
         </w:rPr>
-        <w:t xml:space="preserve">do </w:t>
+        <w:t xml:space="preserve">effect </w:t>
       </w:r>
       <w:r>
         <w:rPr>
@@ -13874,7 +13889,7 @@
           <w:sz w:val="22"/>
           <w:highlight w:val="yellow"/>
         </w:rPr>
-        <w:t>begin to separate</w:t>
+        <w:t xml:space="preserve">remains </w:t>
       </w:r>
       <w:r>
         <w:rPr>
@@ -13882,7 +13897,7 @@
           <w:sz w:val="22"/>
           <w:highlight w:val="yellow"/>
         </w:rPr>
-        <w:t xml:space="preserve"> but only once motor latencies reach 600ms, and </w:t>
+        <w:t>very</w:t>
       </w:r>
       <w:r>
         <w:rPr>
@@ -13890,7 +13905,7 @@
           <w:sz w:val="22"/>
           <w:highlight w:val="yellow"/>
         </w:rPr>
-        <w:t xml:space="preserve">the magnitude of </w:t>
+        <w:t xml:space="preserve"> small</w:t>
       </w:r>
       <w:r>
         <w:rPr>
@@ -13898,7 +13913,7 @@
           <w:sz w:val="22"/>
           <w:highlight w:val="yellow"/>
         </w:rPr>
-        <w:t xml:space="preserve">the </w:t>
+        <w:t xml:space="preserve"> in comparison to </w:t>
       </w:r>
       <w:r>
         <w:rPr>
@@ -13906,7 +13921,7 @@
           <w:sz w:val="22"/>
           <w:highlight w:val="yellow"/>
         </w:rPr>
-        <w:t xml:space="preserve">effect </w:t>
+        <w:t xml:space="preserve">those observed in the human responses, and also those produced by </w:t>
       </w:r>
       <w:r>
         <w:rPr>
@@ -13914,7 +13929,7 @@
           <w:sz w:val="22"/>
           <w:highlight w:val="yellow"/>
         </w:rPr>
-        <w:t xml:space="preserve">remains </w:t>
+        <w:t xml:space="preserve">the Accumulator framework predictions. </w:t>
       </w:r>
       <w:r>
         <w:rPr>
@@ -13922,7 +13937,7 @@
           <w:sz w:val="22"/>
           <w:highlight w:val="yellow"/>
         </w:rPr>
-        <w:t>very</w:t>
+        <w:t xml:space="preserve">Furthermore, </w:t>
       </w:r>
       <w:r>
         <w:rPr>
@@ -13930,7 +13945,7 @@
           <w:sz w:val="22"/>
           <w:highlight w:val="yellow"/>
         </w:rPr>
-        <w:t xml:space="preserve"> small</w:t>
+        <w:t xml:space="preserve">a latency of above 500 ms is unlikely </w:t>
       </w:r>
       <w:r>
         <w:rPr>
@@ -13938,7 +13953,7 @@
           <w:sz w:val="22"/>
           <w:highlight w:val="yellow"/>
         </w:rPr>
-        <w:t xml:space="preserve"> in comparison to </w:t>
+        <w:t xml:space="preserve">for </w:t>
       </w:r>
       <w:r>
         <w:rPr>
@@ -13946,7 +13961,7 @@
           <w:sz w:val="22"/>
           <w:highlight w:val="yellow"/>
         </w:rPr>
-        <w:t xml:space="preserve">those observed in the human responses, and also those produced by </w:t>
+        <w:t xml:space="preserve">the sensorimotor actions </w:t>
       </w:r>
       <w:r>
         <w:rPr>
@@ -13954,7 +13969,7 @@
           <w:sz w:val="22"/>
           <w:highlight w:val="yellow"/>
         </w:rPr>
-        <w:t xml:space="preserve">the Accumulator framework predictions. </w:t>
+        <w:t xml:space="preserve">generated during </w:t>
       </w:r>
       <w:r>
         <w:rPr>
@@ -13962,7 +13977,7 @@
           <w:sz w:val="22"/>
           <w:highlight w:val="yellow"/>
         </w:rPr>
-        <w:t xml:space="preserve">Furthermore, </w:t>
+        <w:t xml:space="preserve">the current experiment. Brenner &amp; Smeets (1997) </w:t>
       </w:r>
       <w:r>
         <w:rPr>
@@ -13970,109 +13985,15 @@
           <w:sz w:val="22"/>
           <w:highlight w:val="yellow"/>
         </w:rPr>
-        <w:t xml:space="preserve">a latency of above 500 </w:t>
-      </w:r>
-      <w:proofErr w:type="spellStart"/>
+        <w:t>identified</w:t>
+      </w:r>
       <w:r>
         <w:rPr>
           <w:iCs/>
           <w:sz w:val="22"/>
           <w:highlight w:val="yellow"/>
         </w:rPr>
-        <w:t>ms</w:t>
-      </w:r>
-      <w:proofErr w:type="spellEnd"/>
-      <w:r>
-        <w:rPr>
-          <w:iCs/>
-          <w:sz w:val="22"/>
-          <w:highlight w:val="yellow"/>
-        </w:rPr>
-        <w:t xml:space="preserve"> is unlikely </w:t>
-      </w:r>
-      <w:r>
-        <w:rPr>
-          <w:iCs/>
-          <w:sz w:val="22"/>
-          <w:highlight w:val="yellow"/>
-        </w:rPr>
-        <w:t xml:space="preserve">for </w:t>
-      </w:r>
-      <w:r>
-        <w:rPr>
-          <w:iCs/>
-          <w:sz w:val="22"/>
-          <w:highlight w:val="yellow"/>
-        </w:rPr>
-        <w:t xml:space="preserve">the sensorimotor actions </w:t>
-      </w:r>
-      <w:r>
-        <w:rPr>
-          <w:iCs/>
-          <w:sz w:val="22"/>
-          <w:highlight w:val="yellow"/>
-        </w:rPr>
-        <w:t xml:space="preserve">generated during </w:t>
-      </w:r>
-      <w:r>
-        <w:rPr>
-          <w:iCs/>
-          <w:sz w:val="22"/>
-          <w:highlight w:val="yellow"/>
-        </w:rPr>
-        <w:t xml:space="preserve">the current experiment. Brenner &amp; </w:t>
-      </w:r>
-      <w:proofErr w:type="spellStart"/>
-      <w:r>
-        <w:rPr>
-          <w:iCs/>
-          <w:sz w:val="22"/>
-          <w:highlight w:val="yellow"/>
-        </w:rPr>
-        <w:t>Smeets</w:t>
-      </w:r>
-      <w:proofErr w:type="spellEnd"/>
-      <w:r>
-        <w:rPr>
-          <w:iCs/>
-          <w:sz w:val="22"/>
-          <w:highlight w:val="yellow"/>
-        </w:rPr>
-        <w:t xml:space="preserve"> (1997) </w:t>
-      </w:r>
-      <w:r>
-        <w:rPr>
-          <w:iCs/>
-          <w:sz w:val="22"/>
-          <w:highlight w:val="yellow"/>
-        </w:rPr>
-        <w:t>identified</w:t>
-      </w:r>
-      <w:r>
-        <w:rPr>
-          <w:iCs/>
-          <w:sz w:val="22"/>
-          <w:highlight w:val="yellow"/>
-        </w:rPr>
-        <w:t xml:space="preserve"> motor delays ranging from 100-200 </w:t>
-      </w:r>
-      <w:proofErr w:type="spellStart"/>
-      <w:r>
-        <w:rPr>
-          <w:iCs/>
-          <w:sz w:val="22"/>
-          <w:highlight w:val="yellow"/>
-        </w:rPr>
-        <w:t>ms</w:t>
-      </w:r>
-      <w:proofErr w:type="spellEnd"/>
-      <w:r>
-        <w:rPr>
-          <w:iCs/>
-          <w:sz w:val="22"/>
-          <w:highlight w:val="yellow"/>
-        </w:rPr>
-        <w:t xml:space="preserve"> when asking participants to use the tip of </w:t>
+        <w:t xml:space="preserve"> motor delays ranging from 100-200 ms when asking participants to use the tip of </w:t>
       </w:r>
       <w:r>
         <w:rPr>
@@ -14104,61 +14025,55 @@
           <w:szCs w:val="18"/>
           <w:highlight w:val="yellow"/>
         </w:rPr>
-        <w:t xml:space="preserve">A potential limitation with using this value within a steering context is that the movement of a steering wheel may exacerbate the magnitude of any motor delay due to the time needed to move the wheel a sufficient amount to register a response. However, research investigating the visual-motor delays in drone steering (when using controller joysticks) have been found to be around 220 </w:t>
-      </w:r>
-      <w:proofErr w:type="spellStart"/>
+        <w:t xml:space="preserve">A potential limitation with using this value within a steering context is that the movement of a steering wheel may exacerbate the magnitude of any motor delay due to the time needed to move the wheel a sufficient amount to register a response. However, research investigating the visual-motor delays in drone steering (when using controller joysticks) have been found to be around 220 ms (Pfeiffer &amp; Scaramuzza, 2021) which is the upper limit to the delays found by Brenner &amp; Smeets (1997). </w:t>
+      </w:r>
       <w:r>
         <w:rPr>
           <w:sz w:val="22"/>
           <w:szCs w:val="18"/>
           <w:highlight w:val="yellow"/>
         </w:rPr>
-        <w:t>ms</w:t>
-      </w:r>
-      <w:proofErr w:type="spellEnd"/>
+        <w:t xml:space="preserve">Overall, </w:t>
+      </w:r>
       <w:r>
         <w:rPr>
           <w:sz w:val="22"/>
           <w:szCs w:val="18"/>
           <w:highlight w:val="yellow"/>
         </w:rPr>
-        <w:t xml:space="preserve"> (Pfeiffer &amp; </w:t>
-      </w:r>
-      <w:proofErr w:type="spellStart"/>
+        <w:t xml:space="preserve">this analysis suggests that a combination of a motor delay and fixed threshold is unlikely to </w:t>
+      </w:r>
       <w:r>
         <w:rPr>
           <w:sz w:val="22"/>
           <w:szCs w:val="18"/>
           <w:highlight w:val="yellow"/>
         </w:rPr>
-        <w:t>Scaramuzza</w:t>
-      </w:r>
-      <w:proofErr w:type="spellEnd"/>
+        <w:t xml:space="preserve">be an explanation </w:t>
+      </w:r>
       <w:r>
         <w:rPr>
           <w:sz w:val="22"/>
           <w:szCs w:val="18"/>
           <w:highlight w:val="yellow"/>
         </w:rPr>
-        <w:t xml:space="preserve">, 2021) which is the upper limit to the delays found by Brenner &amp; </w:t>
-      </w:r>
-      <w:proofErr w:type="spellStart"/>
+        <w:t xml:space="preserve">for </w:t>
+      </w:r>
       <w:r>
         <w:rPr>
           <w:sz w:val="22"/>
           <w:szCs w:val="18"/>
           <w:highlight w:val="yellow"/>
         </w:rPr>
-        <w:t>Smeets</w:t>
-      </w:r>
-      <w:proofErr w:type="spellEnd"/>
+        <w:t xml:space="preserve">pattern of </w:t>
+      </w:r>
       <w:r>
         <w:rPr>
           <w:sz w:val="22"/>
           <w:szCs w:val="18"/>
           <w:highlight w:val="yellow"/>
         </w:rPr>
-        <w:t xml:space="preserve"> (1997). </w:t>
+        <w:t xml:space="preserve">lateral position error </w:t>
       </w:r>
       <w:r>
         <w:rPr>
@@ -14166,7 +14081,7 @@
           <w:szCs w:val="18"/>
           <w:highlight w:val="yellow"/>
         </w:rPr>
-        <w:t xml:space="preserve">Overall, </w:t>
+        <w:t xml:space="preserve">responses observed </w:t>
       </w:r>
       <w:r>
         <w:rPr>
@@ -14174,7 +14089,7 @@
           <w:szCs w:val="18"/>
           <w:highlight w:val="yellow"/>
         </w:rPr>
-        <w:t xml:space="preserve">this analysis suggests that a combination of a motor delay and fixed threshold is unlikely to </w:t>
+        <w:t xml:space="preserve">in the current </w:t>
       </w:r>
       <w:r>
         <w:rPr>
@@ -14182,69 +14097,21 @@
           <w:szCs w:val="18"/>
           <w:highlight w:val="yellow"/>
         </w:rPr>
-        <w:t xml:space="preserve">be an explanation </w:t>
+        <w:t>experiment.</w:t>
       </w:r>
       <w:r>
         <w:rPr>
           <w:sz w:val="22"/>
           <w:szCs w:val="18"/>
-          <w:highlight w:val="yellow"/>
-        </w:rPr>
-        <w:t xml:space="preserve">for </w:t>
-      </w:r>
-      <w:r>
-        <w:rPr>
-          <w:sz w:val="22"/>
-          <w:szCs w:val="18"/>
-          <w:highlight w:val="yellow"/>
-        </w:rPr>
-        <w:t xml:space="preserve">pattern of </w:t>
-      </w:r>
-      <w:r>
-        <w:rPr>
-          <w:sz w:val="22"/>
-          <w:szCs w:val="18"/>
-          <w:highlight w:val="yellow"/>
-        </w:rPr>
-        <w:t xml:space="preserve">lateral position error </w:t>
-      </w:r>
-      <w:r>
-        <w:rPr>
-          <w:sz w:val="22"/>
-          <w:szCs w:val="18"/>
-          <w:highlight w:val="yellow"/>
-        </w:rPr>
-        <w:t xml:space="preserve">responses observed </w:t>
-      </w:r>
-      <w:r>
-        <w:rPr>
-          <w:sz w:val="22"/>
-          <w:szCs w:val="18"/>
-          <w:highlight w:val="yellow"/>
-        </w:rPr>
-        <w:t xml:space="preserve">in the current </w:t>
-      </w:r>
-      <w:r>
-        <w:rPr>
-          <w:sz w:val="22"/>
-          <w:szCs w:val="18"/>
-          <w:highlight w:val="yellow"/>
-        </w:rPr>
-        <w:t>experiment.</w:t>
-      </w:r>
-      <w:r>
-        <w:rPr>
-          <w:sz w:val="22"/>
-          <w:szCs w:val="18"/>
         </w:rPr>
         <w:t xml:space="preserve"> </w:t>
       </w:r>
-      <w:commentRangeEnd w:id="38"/>
+      <w:commentRangeEnd w:id="39"/>
       <w:r>
         <w:rPr>
           <w:rStyle w:val="CommentReference"/>
         </w:rPr>
-        <w:commentReference w:id="38"/>
+        <w:commentReference w:id="39"/>
       </w:r>
     </w:p>
     <w:p>
@@ -14271,9 +14138,8 @@
         <w:rPr>
           <w:noProof/>
         </w:rPr>
-        <w:lastRenderedPageBreak/>
         <w:drawing>
-          <wp:anchor distT="0" distB="0" distL="114300" distR="114300" simplePos="0" relativeHeight="251668480" behindDoc="1" locked="0" layoutInCell="1" allowOverlap="1" wp14:anchorId="1368E685" wp14:editId="77603C4D">
+          <wp:anchor distT="0" distB="0" distL="114300" distR="114300" simplePos="0" relativeHeight="251663872" behindDoc="1" locked="0" layoutInCell="1" allowOverlap="1" wp14:anchorId="1368E685" wp14:editId="77603C4D">
             <wp:simplePos x="0" y="0"/>
             <wp:positionH relativeFrom="column">
               <wp:posOffset>1068950</wp:posOffset>
@@ -14622,109 +14488,102 @@
           <w:sz w:val="22"/>
           <w:szCs w:val="18"/>
         </w:rPr>
-        <w:t>.</w:t>
+        <w:t xml:space="preserve">. </w:t>
       </w:r>
       <w:r>
         <w:rPr>
           <w:sz w:val="22"/>
           <w:szCs w:val="18"/>
         </w:rPr>
-        <w:t xml:space="preserve"> </w:t>
+        <w:t xml:space="preserve">The current experiment also supports the findings of </w:t>
       </w:r>
       <w:r>
         <w:rPr>
           <w:sz w:val="22"/>
           <w:szCs w:val="18"/>
         </w:rPr>
-        <w:t xml:space="preserve">The current experiment also supports the findings of </w:t>
+        <w:fldChar w:fldCharType="begin" w:fldLock="1"/>
       </w:r>
       <w:r>
         <w:rPr>
           <w:sz w:val="22"/>
           <w:szCs w:val="18"/>
         </w:rPr>
-        <w:fldChar w:fldCharType="begin" w:fldLock="1"/>
+        <w:instrText>ADDIN CSL_CITATION {"citationItems":[{"id":"ITEM-1","itemData":{"DOI":"10.1371/journal.pone.0242825","ISSN":"19326203","PMID":"33253219","abstract":"Current and foreseeable automated vehicles are not able to respond appropriately in all circumstances and require human monitoring. An experimental examination of steering automation failure shows that response latency, variability and corrective manoeuvring systematically depend on failure severity and the cognitive load of the driver. The results are formalised into a probabilistic predictive model of response latencies that accounts for failure severity, cognitive load and variability within and between drivers. The model predicts high rates of unsafe outcomes in plausible automation failure scenarios. These findings underline that understanding variability in failure responses is crucial for understanding outcomes in automation failures.","author":[{"dropping-particle":"","family":"Mole","given":"Callum","non-dropping-particle":"","parse-names":false,"suffix":""},{"dropping-particle":"","family":"Pekkanen","given":"Jami","non-dropping-particle":"","parse-names":false,"suffix":""},{"dropping-particle":"","family":"Sheppard","given":"William","non-dropping-particle":"","parse-names":false,"suffix":""},{"dropping-particle":"","family":"Louw","given":"Tyron","non-dropping-particle":"","parse-names":false,"suffix":""},{"dropping-particle":"","family":"Romano","given":"Richard","non-dropping-particle":"","parse-names":false,"suffix":""},{"dropping-particle":"","family":"Merat","given":"Natasha","non-dropping-particle":"","parse-names":false,"suffix":""},{"dropping-particle":"","family":"Markkula","given":"Gustav","non-dropping-particle":"","parse-names":false,"suffix":""},{"dropping-particle":"","family":"Wilkie","given":"Richard","non-dropping-particle":"","parse-names":false,"suffix":""}],"container-title":"PLOS ONE","id":"ITEM-1","issue":"11","issued":{"date-parts":[["2020","11","30"]]},"page":"e0242825","publisher":"Public Library of Science (PLoS)","title":"Predicting takeover response to silent automated vehicle failures","type":"article-journal","volume":"15"},"uris":["http://www.mendeley.com/documents/?uuid=75ba5bea-7911-31f0-928d-fcba2a1bdc9f"]}],"mendeley":{"formattedCitation":"(Mole et al., 2020)","manualFormatting":"Mole et al (2020)","plainTextFormattedCitation":"(Mole et al., 2020)","previouslyFormattedCitation":"(Mole et al., 2020)"},"properties":{"noteIndex":0},"schema":"https://github.com/citation-style-language/schema/raw/master/csl-citation.json"}</w:instrText>
       </w:r>
       <w:r>
         <w:rPr>
           <w:sz w:val="22"/>
           <w:szCs w:val="18"/>
         </w:rPr>
-        <w:instrText>ADDIN CSL_CITATION {"citationItems":[{"id":"ITEM-1","itemData":{"DOI":"10.1371/journal.pone.0242825","ISSN":"19326203","PMID":"33253219","abstract":"Current and foreseeable automated vehicles are not able to respond appropriately in all circumstances and require human monitoring. An experimental examination of steering automation failure shows that response latency, variability and corrective manoeuvring systematically depend on failure severity and the cognitive load of the driver. The results are formalised into a probabilistic predictive model of response latencies that accounts for failure severity, cognitive load and variability within and between drivers. The model predicts high rates of unsafe outcomes in plausible automation failure scenarios. These findings underline that understanding variability in failure responses is crucial for understanding outcomes in automation failures.","author":[{"dropping-particle":"","family":"Mole","given":"Callum","non-dropping-particle":"","parse-names":false,"suffix":""},{"dropping-particle":"","family":"Pekkanen","given":"Jami","non-dropping-particle":"","parse-names":false,"suffix":""},{"dropping-particle":"","family":"Sheppard","given":"William","non-dropping-particle":"","parse-names":false,"suffix":""},{"dropping-particle":"","family":"Louw","given":"Tyron","non-dropping-particle":"","parse-names":false,"suffix":""},{"dropping-particle":"","family":"Romano","given":"Richard","non-dropping-particle":"","parse-names":false,"suffix":""},{"dropping-particle":"","family":"Merat","given":"Natasha","non-dropping-particle":"","parse-names":false,"suffix":""},{"dropping-particle":"","family":"Markkula","given":"Gustav","non-dropping-particle":"","parse-names":false,"suffix":""},{"dropping-particle":"","family":"Wilkie","given":"Richard","non-dropping-particle":"","parse-names":false,"suffix":""}],"container-title":"PLOS ONE","id":"ITEM-1","issue":"11","issued":{"date-parts":[["2020","11","30"]]},"page":"e0242825","publisher":"Public Library of Science (PLoS)","title":"Predicting takeover response to silent automated vehicle failures","type":"article-journal","volume":"15"},"uris":["http://www.mendeley.com/documents/?uuid=75ba5bea-7911-31f0-928d-fcba2a1bdc9f"]}],"mendeley":{"formattedCitation":"(Mole et al., 2020)","manualFormatting":"Mole et al (2020)","plainTextFormattedCitation":"(Mole et al., 2020)","previouslyFormattedCitation":"(Mole et al., 2020)"},"properties":{"noteIndex":0},"schema":"https://github.com/citation-style-language/schema/raw/master/csl-citation.json"}</w:instrText>
-      </w:r>
-      <w:r>
-        <w:rPr>
+        <w:fldChar w:fldCharType="separate"/>
+      </w:r>
+      <w:r>
+        <w:rPr>
+          <w:noProof/>
           <w:sz w:val="22"/>
           <w:szCs w:val="18"/>
         </w:rPr>
-        <w:fldChar w:fldCharType="separate"/>
-      </w:r>
-      <w:r>
-        <w:rPr>
-          <w:noProof/>
+        <w:t>Mole et al (2020)</w:t>
+      </w:r>
+      <w:r>
+        <w:rPr>
           <w:sz w:val="22"/>
           <w:szCs w:val="18"/>
         </w:rPr>
-        <w:t>Mole et al (2020)</w:t>
+        <w:fldChar w:fldCharType="end"/>
       </w:r>
       <w:r>
         <w:rPr>
           <w:sz w:val="22"/>
           <w:szCs w:val="18"/>
         </w:rPr>
-        <w:fldChar w:fldCharType="end"/>
+        <w:t xml:space="preserve"> who found that during silent failures of automation, drivers responded to smaller perceptual errors during more gradual failures. Such a finding is accumulative in nature as the Accumulator </w:t>
       </w:r>
       <w:r>
         <w:rPr>
           <w:sz w:val="22"/>
           <w:szCs w:val="18"/>
         </w:rPr>
-        <w:t xml:space="preserve"> who found that during silent failures of automation, drivers responded to smaller perceptual errors during more gradual failures. Such a finding is accumulative in nature as the Accumulator </w:t>
+        <w:t xml:space="preserve">framework </w:t>
       </w:r>
       <w:r>
         <w:rPr>
           <w:sz w:val="22"/>
           <w:szCs w:val="18"/>
         </w:rPr>
-        <w:t xml:space="preserve">framework </w:t>
+        <w:t xml:space="preserve">predicts responses will occur at smaller error signal values when there is more time over which to integrate perceptual signals. Despite this, Mole et al (2020) did not explicitly set out </w:t>
       </w:r>
       <w:r>
         <w:rPr>
           <w:sz w:val="22"/>
           <w:szCs w:val="18"/>
         </w:rPr>
-        <w:t xml:space="preserve">predicts responses will occur at smaller error signal values when there is more time over which to integrate perceptual signals. Despite this, Mole et al (2020) did not explicitly set out to test Accumulator versus Threshold hypotheses. Rather, the Accumulator framework </w:t>
-      </w:r>
+        <w:lastRenderedPageBreak/>
+        <w:t xml:space="preserve">to test Accumulator versus Threshold hypotheses. Rather, the Accumulator framework provided an explanation for the findings of their experiment. Conversely the current experiment was explicitly designed to test the differing framework predictions, with the data and analysis presenting a similar finding: </w:t>
+      </w:r>
+      <w:commentRangeStart w:id="40"/>
+      <w:commentRangeStart w:id="41"/>
       <w:r>
         <w:rPr>
           <w:sz w:val="22"/>
           <w:szCs w:val="18"/>
         </w:rPr>
-        <w:lastRenderedPageBreak/>
-        <w:t xml:space="preserve">provided an explanation for the findings of their experiment. Conversely the current experiment was explicitly designed to test the differing framework predictions, with the data and analysis presenting a similar finding: </w:t>
-      </w:r>
-      <w:commentRangeStart w:id="39"/>
-      <w:commentRangeStart w:id="40"/>
-      <w:r>
-        <w:rPr>
-          <w:sz w:val="22"/>
-          <w:szCs w:val="18"/>
-        </w:rPr>
         <w:t xml:space="preserve">drivers responded at smaller lateral position errors when the perceived control error developed more slowly </w:t>
       </w:r>
-      <w:commentRangeEnd w:id="39"/>
+      <w:commentRangeEnd w:id="40"/>
       <w:r>
         <w:rPr>
           <w:rStyle w:val="CommentReference"/>
         </w:rPr>
-        <w:commentReference w:id="39"/>
-      </w:r>
-      <w:commentRangeEnd w:id="40"/>
+        <w:commentReference w:id="40"/>
+      </w:r>
+      <w:commentRangeEnd w:id="41"/>
       <w:r>
         <w:rPr>
           <w:rStyle w:val="CommentReference"/>
         </w:rPr>
-        <w:commentReference w:id="40"/>
+        <w:commentReference w:id="41"/>
       </w:r>
       <w:r>
         <w:rPr>
@@ -14945,7 +14804,7 @@
           <w:sz w:val="22"/>
           <w:szCs w:val="18"/>
         </w:rPr>
-        <w:t xml:space="preserve">Accumulator based predictions of steering behaviours translating to the more general context of steering curved trajectories provides good evidence that the Accumulator framework is not specific to simple straight road-line error-correction contexts. The use of </w:t>
+        <w:t xml:space="preserve">Accumulator based predictions of steering behaviours translating to the more general context of steering curved trajectories provides good evidence that the Accumulator </w:t>
       </w:r>
       <w:r>
         <w:rPr>
@@ -14953,7 +14812,7 @@
           <w:szCs w:val="18"/>
         </w:rPr>
         <w:lastRenderedPageBreak/>
-        <w:t xml:space="preserve">curved paths in the current experiment also opens the door toward another line of investigation; namely, whether the Accumulator framework could be used within a more predictive steering control setting. Throughout this experiment, the Accumulator framework has been viewed through the lens of online steering control, whereby action is mapped directly upon the perceptual input indicating a need for control </w:t>
+        <w:t xml:space="preserve">framework is not specific to simple straight road-line error-correction contexts. The use of curved paths in the current experiment also opens the door toward another line of investigation; namely, whether the Accumulator framework could be used within a more predictive steering control setting. Throughout this experiment, the Accumulator framework has been viewed through the lens of online steering control, whereby action is mapped directly upon the perceptual input indicating a need for control </w:t>
       </w:r>
       <w:r>
         <w:rPr>
@@ -15142,13 +15001,21 @@
           <w:sz w:val="22"/>
           <w:szCs w:val="18"/>
         </w:rPr>
-        <w:t xml:space="preserve">Whilst the paradigm presented here was designed to answer theoretical questions as to the nature of human steering control, there are clear parallels with applied situations produced with the advent of vehicle automation, specifically failures of automation. A paradigm implemented by </w:t>
+        <w:t xml:space="preserve">Whilst the paradigm presented here was designed to answer theoretical questions as to the nature of human steering control, there are clear parallels with applied situations produced with the advent of vehicle automation, specifically failures of automation. A paradigm </w:t>
       </w:r>
       <w:r>
         <w:rPr>
           <w:sz w:val="22"/>
           <w:szCs w:val="18"/>
         </w:rPr>
+        <w:lastRenderedPageBreak/>
+        <w:t xml:space="preserve">implemented by </w:t>
+      </w:r>
+      <w:r>
+        <w:rPr>
+          <w:sz w:val="22"/>
+          <w:szCs w:val="18"/>
+        </w:rPr>
         <w:fldChar w:fldCharType="begin" w:fldLock="1"/>
       </w:r>
       <w:r>
@@ -15185,15 +15052,7 @@
           <w:sz w:val="22"/>
           <w:szCs w:val="18"/>
         </w:rPr>
-        <w:t xml:space="preserve"> required drivers to steer back towards the centre of curved </w:t>
-      </w:r>
-      <w:r>
-        <w:rPr>
-          <w:sz w:val="22"/>
-          <w:szCs w:val="18"/>
-        </w:rPr>
-        <w:lastRenderedPageBreak/>
-        <w:t xml:space="preserve">roads upon the failure of an automated driving system that was guiding the vehicle around a bend. Whilst </w:t>
+        <w:t xml:space="preserve"> required drivers to steer back towards the centre of curved roads upon the failure of an automated driving system that was guiding the vehicle around a bend. Whilst </w:t>
       </w:r>
       <w:r>
         <w:rPr>
@@ -15558,7 +15417,7 @@
           <w:sz w:val="22"/>
           <w:szCs w:val="22"/>
         </w:rPr>
-        <w:t xml:space="preserve"> and adds to growing literature that intermittent online sensorimotor action is facilitated by the accumulation of perceptual information over time rather than perceptual information surpassing time-</w:t>
+        <w:t xml:space="preserve"> and adds to growing literature that intermittent online sensorimotor action is facilitated by the accumulation of </w:t>
       </w:r>
       <w:r>
         <w:rPr>
@@ -15566,7 +15425,7 @@
           <w:szCs w:val="22"/>
         </w:rPr>
         <w:lastRenderedPageBreak/>
-        <w:t xml:space="preserve">independent fixed thresholds </w:t>
+        <w:t xml:space="preserve">perceptual information over time rather than perceptual information surpassing time-independent fixed thresholds </w:t>
       </w:r>
       <w:r>
         <w:rPr>
@@ -15661,7 +15520,13 @@
         <w:annotationRef/>
       </w:r>
       <w:r>
-        <w:t xml:space="preserve">Added “initiated upon surpassing to make clear that one </w:t>
+        <w:t>Added “initiated upon surpassing</w:t>
+      </w:r>
+      <w:r>
+        <w:t>”</w:t>
+      </w:r>
+      <w:r>
+        <w:t xml:space="preserve"> to make clear that one </w:t>
       </w:r>
       <w:r>
         <w:t xml:space="preserve">example of intermittent control is discrete adjustments being </w:t>
@@ -15796,16 +15661,46 @@
         <w:t>,</w:t>
       </w:r>
       <w:r>
-        <w:t xml:space="preserve"> when using visual angle (which I have now changed), </w:t>
-      </w:r>
-      <w:r>
-        <w:t xml:space="preserve">for large radii curves visual angle develops quite slowly (more slowly than lateral position error). This is because for curve with a 2000 m radius, they fairly close to be a straight line initially from the drivers perspective. </w:t>
+        <w:t xml:space="preserve"> when using visual angle</w:t>
+      </w:r>
+      <w:r>
+        <w:t xml:space="preserve"> as the input</w:t>
+      </w:r>
+      <w:r>
+        <w:t xml:space="preserve"> </w:t>
+      </w:r>
+      <w:r>
+        <w:t xml:space="preserve">(which I have now changed), </w:t>
+      </w:r>
+      <w:r>
+        <w:t>for large radii curves visual angle develops quite slowly (more slowly than lateral position error). This is because for curve with a 2000 m radius, they</w:t>
+      </w:r>
+      <w:r>
+        <w:t xml:space="preserve"> are</w:t>
+      </w:r>
+      <w:r>
+        <w:t xml:space="preserve"> fairly close to be a straight line </w:t>
+      </w:r>
+      <w:r>
+        <w:t xml:space="preserve">(at least </w:t>
+      </w:r>
+      <w:r>
+        <w:t>initially</w:t>
+      </w:r>
+      <w:r>
+        <w:t>)</w:t>
+      </w:r>
+      <w:r>
+        <w:t xml:space="preserve"> from the drivers perspective. </w:t>
       </w:r>
       <w:r>
         <w:t>So to reach a fixed visual angle, a driver would actually have to travel a much further lateral distance from the road line</w:t>
       </w:r>
       <w:r>
-        <w:t xml:space="preserve"> which generates the predicted patterns for the Threshold framework. The accumulator framework predictions remain the same whether using lateral position error or visual angle. </w:t>
+        <w:t xml:space="preserve"> which generates the predicted patterns for the Threshold framework. The accumulator framework predictions remain the same whether using lateral position error or visual angle</w:t>
+      </w:r>
+      <w:r>
+        <w:t xml:space="preserve"> at the input</w:t>
       </w:r>
     </w:p>
     <w:p>
@@ -15857,7 +15752,7 @@
       </w:r>
     </w:p>
   </w:comment>
-  <w:comment w:id="30" w:author="Richard Wilkie" w:date="2022-08-05T12:17:00Z" w:initials="rmw">
+  <w:comment w:id="26" w:author="Courtney Goodridge" w:date="2022-08-10T08:59:00Z" w:initials="CG">
     <w:p>
       <w:pPr>
         <w:pStyle w:val="CommentText"/>
@@ -15869,19 +15764,11 @@
         <w:annotationRef/>
       </w:r>
       <w:r>
-        <w:t xml:space="preserve">Would it not be sensible to put RTs last since they are the weakest effect? I think we had it first since the logic was the order of measures – people respond, then they </w:t>
-      </w:r>
-      <w:proofErr w:type="spellStart"/>
-      <w:r>
-        <w:t>steerg</w:t>
-      </w:r>
-      <w:proofErr w:type="spellEnd"/>
-      <w:r>
-        <w:t>?</w:t>
+        <w:t xml:space="preserve">Will set this up when we’re about to submit. </w:t>
       </w:r>
     </w:p>
   </w:comment>
-  <w:comment w:id="31" w:author="Courtney Goodridge" w:date="2022-08-09T09:43:00Z" w:initials="CG">
+  <w:comment w:id="31" w:author="Richard Wilkie" w:date="2022-08-05T12:17:00Z" w:initials="rmw">
     <w:p>
       <w:pPr>
         <w:pStyle w:val="CommentText"/>
@@ -15893,14 +15780,11 @@
         <w:annotationRef/>
       </w:r>
       <w:r>
-        <w:t xml:space="preserve">Agree that RTs show weakest effect, but would still prefer to include them first become of </w:t>
-      </w:r>
-      <w:r>
-        <w:t xml:space="preserve">logic of the steering response. As you say, people respond, then produce a turn of the wheel of specific magnitude. </w:t>
+        <w:t>Would it not be sensible to put RTs last since they are the weakest effect? I think we had it first since the logic was the order of measures – people respond, then they steerg?</w:t>
       </w:r>
     </w:p>
   </w:comment>
-  <w:comment w:id="38" w:author="Courtney Goodridge" w:date="2022-08-09T17:17:00Z" w:initials="CG">
+  <w:comment w:id="32" w:author="Courtney Goodridge" w:date="2022-08-09T09:43:00Z" w:initials="CG">
     <w:p>
       <w:pPr>
         <w:pStyle w:val="CommentText"/>
@@ -15912,10 +15796,38 @@
         <w:annotationRef/>
       </w:r>
       <w:r>
+        <w:t xml:space="preserve">Agree that RTs show weakest effect, but would still prefer to include them first become of </w:t>
+      </w:r>
+      <w:r>
+        <w:t xml:space="preserve">logic of the steering response. As you say, people respond, then produce a turn of the wheel of specific magnitude. </w:t>
+      </w:r>
+    </w:p>
+  </w:comment>
+  <w:comment w:id="39" w:author="Courtney Goodridge" w:date="2022-08-09T17:17:00Z" w:initials="CG">
+    <w:p>
+      <w:pPr>
+        <w:pStyle w:val="CommentText"/>
+      </w:pPr>
+      <w:r>
+        <w:rPr>
+          <w:rStyle w:val="CommentReference"/>
+        </w:rPr>
+        <w:annotationRef/>
+      </w:r>
+      <w:r>
         <w:t xml:space="preserve">Richard do you think this section is necessary? </w:t>
       </w:r>
       <w:r>
-        <w:t>Given that using visual angle as the perceptual input generates Threshold framework results that are very different from the Accumulator?</w:t>
+        <w:t xml:space="preserve">I altered the </w:t>
+      </w:r>
+      <w:r>
+        <w:t xml:space="preserve">plot now to show predictions based on using visual angle rather than lateral position error. </w:t>
+      </w:r>
+      <w:r>
+        <w:t>Given that using visual angle as the perceptual input generates Threshold framework results that are very different from the Accumulator</w:t>
+      </w:r>
+      <w:r>
+        <w:t>, this might seem redundant?</w:t>
       </w:r>
     </w:p>
     <w:p>
@@ -15933,9 +15845,18 @@
       <w:r>
         <w:t xml:space="preserve">Then we could say that threshold operating under vis angle or lateral position still do not produce behaviours akin to Accumulator. </w:t>
       </w:r>
+      <w:r>
+        <w:t xml:space="preserve">However we then get into the territory of reviewers wanting to compare multiple combinations of perceptual inputs </w:t>
+      </w:r>
+      <w:r>
+        <w:t xml:space="preserve">(not the main thrust of this paper). </w:t>
+      </w:r>
+      <w:r>
+        <w:t xml:space="preserve"> </w:t>
+      </w:r>
     </w:p>
   </w:comment>
-  <w:comment w:id="39" w:author="Richard Wilkie" w:date="2022-08-05T12:17:00Z" w:initials="rmw">
+  <w:comment w:id="40" w:author="Richard Wilkie" w:date="2022-08-05T12:17:00Z" w:initials="rmw">
     <w:p>
       <w:pPr>
         <w:pStyle w:val="CommentText"/>
@@ -15951,7 +15872,7 @@
       </w:r>
     </w:p>
   </w:comment>
-  <w:comment w:id="40" w:author="Courtney Goodridge" w:date="2022-08-09T11:16:00Z" w:initials="CG">
+  <w:comment w:id="41" w:author="Courtney Goodridge" w:date="2022-08-09T11:16:00Z" w:initials="CG">
     <w:p>
       <w:pPr>
         <w:pStyle w:val="CommentText"/>
@@ -15987,6 +15908,7 @@
   <w15:commentEx w15:paraId="28959375" w15:done="0"/>
   <w15:commentEx w15:paraId="5295FE29" w15:done="0"/>
   <w15:commentEx w15:paraId="0BBCCAC8" w15:paraIdParent="5295FE29" w15:done="0"/>
+  <w15:commentEx w15:paraId="5C3A22FF" w15:done="0"/>
   <w15:commentEx w15:paraId="561F6C61" w15:done="0"/>
   <w15:commentEx w15:paraId="41F85C7A" w15:paraIdParent="561F6C61" w15:done="0"/>
   <w15:commentEx w15:paraId="6195508A" w15:done="0"/>
@@ -16002,6 +15924,7 @@
   <w16cex:commentExtensible w16cex:durableId="269BA3F8" w16cex:dateUtc="2022-08-08T14:02:00Z"/>
   <w16cex:commentExtensible w16cex:durableId="269D10F1" w16cex:dateUtc="2022-08-09T15:59:00Z"/>
   <w16cex:commentExtensible w16cex:durableId="269BB5AC" w16cex:dateUtc="2022-08-08T15:17:00Z"/>
+  <w16cex:commentExtensible w16cex:durableId="269DF20E" w16cex:dateUtc="2022-08-10T07:59:00Z"/>
   <w16cex:commentExtensible w16cex:durableId="269CAAD7" w16cex:dateUtc="2022-08-09T08:43:00Z"/>
   <w16cex:commentExtensible w16cex:durableId="269D153C" w16cex:dateUtc="2022-08-09T16:17:00Z"/>
   <w16cex:commentExtensible w16cex:durableId="269CC091" w16cex:dateUtc="2022-08-09T10:16:00Z"/>
@@ -16019,6 +15942,7 @@
   <w16cid:commentId w16cid:paraId="28959375" w16cid:durableId="269D10F1"/>
   <w16cid:commentId w16cid:paraId="5295FE29" w16cid:durableId="269B8CA8"/>
   <w16cid:commentId w16cid:paraId="0BBCCAC8" w16cid:durableId="269BB5AC"/>
+  <w16cid:commentId w16cid:paraId="5C3A22FF" w16cid:durableId="269DF20E"/>
   <w16cid:commentId w16cid:paraId="561F6C61" w16cid:durableId="269B8CAC"/>
   <w16cid:commentId w16cid:paraId="41F85C7A" w16cid:durableId="269CAAD7"/>
   <w16cid:commentId w16cid:paraId="6195508A" w16cid:durableId="269D153C"/>

</xml_diff>